<commit_message>
debug in my laptop with visual 2013, opencv 2410, windows 7
</commit_message>
<xml_diff>
--- a/readme.docx
+++ b/readme.docx
@@ -1,6 +1,6 @@
 
 <file path=word/document.xml><?xml version="1.0" encoding="utf-8"?>
-<w:document xmlns:wpc="http://schemas.microsoft.com/office/word/2010/wordprocessingCanvas" xmlns:mc="http://schemas.openxmlformats.org/markup-compatibility/2006" xmlns:o="urn:schemas-microsoft-com:office:office" xmlns:r="http://schemas.openxmlformats.org/officeDocument/2006/relationships" xmlns:m="http://schemas.openxmlformats.org/officeDocument/2006/math" xmlns:v="urn:schemas-microsoft-com:vml" xmlns:wp14="http://schemas.microsoft.com/office/word/2010/wordprocessingDrawing" xmlns:wp="http://schemas.openxmlformats.org/drawingml/2006/wordprocessingDrawing" xmlns:w10="urn:schemas-microsoft-com:office:word" xmlns:w="http://schemas.openxmlformats.org/wordprocessingml/2006/main" xmlns:w14="http://schemas.microsoft.com/office/word/2010/wordml" xmlns:wpg="http://schemas.microsoft.com/office/word/2010/wordprocessingGroup" xmlns:wpi="http://schemas.microsoft.com/office/word/2010/wordprocessingInk" xmlns:wne="http://schemas.microsoft.com/office/word/2006/wordml" xmlns:wps="http://schemas.microsoft.com/office/word/2010/wordprocessingShape" mc:Ignorable="w14 wp14">
+<w:document xmlns:wpc="http://schemas.microsoft.com/office/word/2010/wordprocessingCanvas" xmlns:mc="http://schemas.openxmlformats.org/markup-compatibility/2006" xmlns:o="urn:schemas-microsoft-com:office:office" xmlns:r="http://schemas.openxmlformats.org/officeDocument/2006/relationships" xmlns:m="http://schemas.openxmlformats.org/officeDocument/2006/math" xmlns:v="urn:schemas-microsoft-com:vml" xmlns:wp14="http://schemas.microsoft.com/office/word/2010/wordprocessingDrawing" xmlns:wp="http://schemas.openxmlformats.org/drawingml/2006/wordprocessingDrawing" xmlns:w10="urn:schemas-microsoft-com:office:word" xmlns:w="http://schemas.openxmlformats.org/wordprocessingml/2006/main" xmlns:w14="http://schemas.microsoft.com/office/word/2010/wordml" xmlns:w15="http://schemas.microsoft.com/office/word/2012/wordml" xmlns:wpg="http://schemas.microsoft.com/office/word/2010/wordprocessingGroup" xmlns:wpi="http://schemas.microsoft.com/office/word/2010/wordprocessingInk" xmlns:wne="http://schemas.microsoft.com/office/word/2006/wordml" xmlns:wps="http://schemas.microsoft.com/office/word/2010/wordprocessingShape" mc:Ignorable="w14 w15 wp14">
   <w:body>
     <w:p>
       <w:pPr>
@@ -64,7 +64,7 @@
       <w:pPr>
         <w:spacing w:line="360" w:lineRule="auto"/>
       </w:pPr>
-      <w:hyperlink r:id="rId8" w:history="1">
+      <w:hyperlink r:id="rId7" w:history="1">
         <w:r>
           <w:rPr>
             <w:rStyle w:val="a7"/>
@@ -498,7 +498,7 @@
                     <pic:cNvPicPr/>
                   </pic:nvPicPr>
                   <pic:blipFill rotWithShape="1">
-                    <a:blip r:embed="rId9"/>
+                    <a:blip r:embed="rId8"/>
                     <a:srcRect r="53879" b="81350"/>
                     <a:stretch/>
                   </pic:blipFill>
@@ -589,7 +589,7 @@
                     </pic:cNvPicPr>
                   </pic:nvPicPr>
                   <pic:blipFill>
-                    <a:blip r:embed="rId10">
+                    <a:blip r:embed="rId9">
                       <a:extLst>
                         <a:ext uri="{28A0092B-C50C-407E-A947-70E740481C1C}">
                           <a14:useLocalDpi xmlns:a14="http://schemas.microsoft.com/office/drawing/2010/main" val="0"/>
@@ -1175,9 +1175,6 @@
         </w:numPr>
         <w:spacing w:line="360" w:lineRule="auto"/>
         <w:ind w:firstLineChars="0"/>
-        <w:rPr>
-          <w:rFonts w:hint="eastAsia"/>
-        </w:rPr>
       </w:pPr>
       <w:r>
         <w:rPr>
@@ -2433,9 +2430,6 @@
         </w:numPr>
         <w:spacing w:line="360" w:lineRule="auto"/>
         <w:ind w:firstLineChars="0"/>
-        <w:rPr>
-          <w:rFonts w:hint="eastAsia"/>
-        </w:rPr>
       </w:pPr>
       <w:r>
         <w:rPr>
@@ -2465,332 +2459,950 @@
         </w:numPr>
         <w:spacing w:line="360" w:lineRule="auto"/>
         <w:ind w:firstLineChars="0"/>
-        <w:rPr>
-          <w:rFonts w:hint="eastAsia"/>
-        </w:rPr>
-      </w:pPr>
-      <w:r>
-        <w:rPr>
-          <w:rFonts w:hint="eastAsia"/>
+      </w:pPr>
+      <w:r>
+        <w:rPr>
+          <w:rFonts w:hint="eastAsia"/>
+        </w:rPr>
+        <w:t>“切换视图”：在“视差图”窗口中显示</w:t>
+      </w:r>
+      <w:r>
+        <w:rPr>
+          <w:rFonts w:hint="eastAsia"/>
+        </w:rPr>
+        <w:t xml:space="preserve"> </w:t>
+      </w:r>
+      <w:r>
+        <w:rPr>
+          <w:rFonts w:hint="eastAsia"/>
+        </w:rPr>
+        <w:t>彩色视差、灰度视差、环境俯视、环境侧视</w:t>
+      </w:r>
+      <w:r>
+        <w:rPr>
+          <w:rFonts w:hint="eastAsia"/>
+        </w:rPr>
+        <w:t xml:space="preserve"> </w:t>
+      </w:r>
+      <w:r>
+        <w:rPr>
+          <w:rFonts w:hint="eastAsia"/>
+        </w:rPr>
+        <w:t>图像；</w:t>
+      </w:r>
+    </w:p>
+    <w:p>
+      <w:pPr>
+        <w:pStyle w:val="a3"/>
+        <w:numPr>
+          <w:ilvl w:val="0"/>
+          <w:numId w:val="15"/>
+        </w:numPr>
+        <w:spacing w:line="360" w:lineRule="auto"/>
+        <w:ind w:firstLineChars="0"/>
+      </w:pPr>
+      <w:r>
+        <w:rPr>
+          <w:rFonts w:hint="eastAsia"/>
+        </w:rPr>
+        <w:t>“视场范围”：设置视场的宽度、高度和深度范围。</w:t>
+      </w:r>
+    </w:p>
+    <w:p>
+      <w:pPr>
+        <w:pStyle w:val="a3"/>
+        <w:numPr>
+          <w:ilvl w:val="0"/>
+          <w:numId w:val="13"/>
+        </w:numPr>
+        <w:spacing w:line="360" w:lineRule="auto"/>
+        <w:ind w:firstLineChars="0"/>
+      </w:pPr>
+      <w:r>
+        <w:rPr>
+          <w:rFonts w:hint="eastAsia"/>
+        </w:rPr>
+        <w:t>点击“计算视差”，将执行如下操作：</w:t>
+      </w:r>
+    </w:p>
+    <w:p>
+      <w:pPr>
+        <w:pStyle w:val="a3"/>
+        <w:numPr>
+          <w:ilvl w:val="0"/>
+          <w:numId w:val="14"/>
+        </w:numPr>
+        <w:spacing w:line="360" w:lineRule="auto"/>
+        <w:ind w:firstLineChars="0"/>
+      </w:pPr>
+      <w:r>
+        <w:rPr>
+          <w:rFonts w:hint="eastAsia"/>
+        </w:rPr>
+        <w:t>若选择“从本地图片”载入左右视图，则将弹出对话框</w:t>
+      </w:r>
+      <w:r>
+        <w:rPr>
+          <w:rFonts w:hint="eastAsia"/>
+        </w:rPr>
+        <w:t>分别</w:t>
+      </w:r>
+      <w:r>
+        <w:rPr>
+          <w:rFonts w:hint="eastAsia"/>
+        </w:rPr>
+        <w:t>选择</w:t>
+      </w:r>
+      <w:r>
+        <w:rPr>
+          <w:rFonts w:hint="eastAsia"/>
+        </w:rPr>
+        <w:t>左右视图图像，可单选或多选；</w:t>
+      </w:r>
+    </w:p>
+    <w:p>
+      <w:pPr>
+        <w:pStyle w:val="a3"/>
+        <w:numPr>
+          <w:ilvl w:val="0"/>
+          <w:numId w:val="14"/>
+        </w:numPr>
+        <w:spacing w:line="360" w:lineRule="auto"/>
+        <w:ind w:firstLineChars="0"/>
+      </w:pPr>
+      <w:r>
+        <w:rPr>
+          <w:rFonts w:hint="eastAsia"/>
+        </w:rPr>
+        <w:t>若点选了“双目校正”，将</w:t>
+      </w:r>
+      <w:r>
+        <w:rPr>
+          <w:rFonts w:hint="eastAsia"/>
+        </w:rPr>
+        <w:t>弹出对话框，</w:t>
+      </w:r>
+      <w:r>
+        <w:rPr>
+          <w:rFonts w:hint="eastAsia"/>
+        </w:rPr>
+        <w:t>由用户</w:t>
+      </w:r>
+      <w:r>
+        <w:rPr>
+          <w:rFonts w:hint="eastAsia"/>
+        </w:rPr>
+        <w:t>选择双目摄像机标定参数文件（文件名一般为</w:t>
+      </w:r>
+      <w:r>
+        <w:t>calib_paras.xml</w:t>
+      </w:r>
+      <w:r>
+        <w:rPr>
+          <w:rFonts w:hint="eastAsia"/>
+        </w:rPr>
+        <w:t>）</w:t>
+      </w:r>
+      <w:r>
+        <w:rPr>
+          <w:rFonts w:hint="eastAsia"/>
+        </w:rPr>
+        <w:t>，程序将分析相关参数</w:t>
+      </w:r>
+      <w:r>
+        <w:rPr>
+          <w:rFonts w:hint="eastAsia"/>
+        </w:rPr>
+        <w:t>；</w:t>
+      </w:r>
+    </w:p>
+    <w:p>
+      <w:pPr>
+        <w:pStyle w:val="a3"/>
+        <w:numPr>
+          <w:ilvl w:val="0"/>
+          <w:numId w:val="14"/>
+        </w:numPr>
+        <w:spacing w:line="360" w:lineRule="auto"/>
+        <w:ind w:firstLineChars="0"/>
+      </w:pPr>
+      <w:r>
+        <w:rPr>
+          <w:rFonts w:hint="eastAsia"/>
+        </w:rPr>
+        <w:t>程序</w:t>
+      </w:r>
+      <w:r>
+        <w:rPr>
+          <w:rFonts w:hint="eastAsia"/>
+        </w:rPr>
+        <w:t>进入循环，自动从本地或摄像机加载图像，</w:t>
+      </w:r>
+      <w:r>
+        <w:rPr>
+          <w:rFonts w:hint="eastAsia"/>
+        </w:rPr>
+        <w:t>进行双目匹配和视差计算等。</w:t>
+      </w:r>
+    </w:p>
+    <w:p>
+      <w:pPr>
+        <w:pStyle w:val="a3"/>
+        <w:numPr>
+          <w:ilvl w:val="0"/>
+          <w:numId w:val="14"/>
+        </w:numPr>
+        <w:spacing w:line="360" w:lineRule="auto"/>
+        <w:ind w:firstLineChars="0"/>
+      </w:pPr>
+      <w:r>
+        <w:rPr>
+          <w:rFonts w:hint="eastAsia"/>
+        </w:rPr>
+        <w:t>如果点选了“生成点云”，程序将根据视差图生成三维点云，并检测</w:t>
+      </w:r>
+      <w:proofErr w:type="gramStart"/>
+      <w:r>
+        <w:rPr>
+          <w:rFonts w:hint="eastAsia"/>
+        </w:rPr>
+        <w:t>出距离</w:t>
+      </w:r>
+      <w:proofErr w:type="gramEnd"/>
+      <w:r>
+        <w:rPr>
+          <w:rFonts w:hint="eastAsia"/>
+        </w:rPr>
+        <w:t>最近的物体，在界面中显示物体的相关信息。</w:t>
+      </w:r>
+    </w:p>
+    <w:p>
+      <w:pPr>
+        <w:pStyle w:val="a3"/>
+        <w:numPr>
+          <w:ilvl w:val="0"/>
+          <w:numId w:val="13"/>
+        </w:numPr>
+        <w:spacing w:line="360" w:lineRule="auto"/>
+        <w:ind w:firstLineChars="0"/>
+      </w:pPr>
+      <w:r>
+        <w:rPr>
+          <w:rFonts w:hint="eastAsia"/>
+        </w:rPr>
+        <w:t>点击“停止计算”，退出双目匹配和视差计算操作，恢复摄像机正常显示。</w:t>
+      </w:r>
+    </w:p>
+    <w:p>
+      <w:pPr>
+        <w:pStyle w:val="a3"/>
+        <w:numPr>
+          <w:ilvl w:val="0"/>
+          <w:numId w:val="6"/>
+        </w:numPr>
+        <w:spacing w:line="360" w:lineRule="auto"/>
+        <w:ind w:firstLineChars="0"/>
+      </w:pPr>
+      <w:proofErr w:type="gramStart"/>
+      <w:r>
+        <w:rPr>
+          <w:rFonts w:hint="eastAsia"/>
+        </w:rPr>
+        <w:t>帧</w:t>
+      </w:r>
+      <w:proofErr w:type="gramEnd"/>
+      <w:r>
+        <w:rPr>
+          <w:rFonts w:hint="eastAsia"/>
+        </w:rPr>
+        <w:t>处理测试</w:t>
+      </w:r>
+    </w:p>
+    <w:p>
+      <w:pPr>
+        <w:pStyle w:val="a3"/>
+        <w:spacing w:line="360" w:lineRule="auto"/>
+        <w:ind w:left="1140" w:firstLineChars="0" w:firstLine="0"/>
+      </w:pPr>
+      <w:r>
+        <w:rPr>
+          <w:rFonts w:hint="eastAsia"/>
+        </w:rPr>
+        <w:t>此处可进行各种简单的图像处理操作，目前有</w:t>
+      </w:r>
+      <w:r>
+        <w:rPr>
+          <w:rFonts w:hint="eastAsia"/>
+        </w:rPr>
+        <w:t>canny</w:t>
+      </w:r>
+      <w:r>
+        <w:rPr>
+          <w:rFonts w:hint="eastAsia"/>
+        </w:rPr>
+        <w:t>边缘检测、直方图平衡、颜色空间转换等。</w:t>
+      </w:r>
+    </w:p>
+    <w:p>
+      <w:pPr>
+        <w:pStyle w:val="a3"/>
+        <w:numPr>
+          <w:ilvl w:val="0"/>
+          <w:numId w:val="1"/>
+        </w:numPr>
+        <w:spacing w:line="360" w:lineRule="auto"/>
+        <w:ind w:firstLineChars="0"/>
+      </w:pPr>
+      <w:r>
+        <w:rPr>
+          <w:rFonts w:hint="eastAsia"/>
+        </w:rPr>
+        <w:t>问题</w:t>
+      </w:r>
+    </w:p>
+    <w:p>
+      <w:pPr>
+        <w:spacing w:line="360" w:lineRule="auto"/>
+        <w:rPr>
+          <w:rFonts w:hint="eastAsia"/>
+        </w:rPr>
+      </w:pPr>
+      <w:r>
+        <w:rPr>
+          <w:rFonts w:ascii="Arial" w:hAnsi="Arial" w:cs="Arial"/>
+          <w:color w:val="000000"/>
+          <w:sz w:val="18"/>
+          <w:szCs w:val="18"/>
+          <w:shd w:val="clear" w:color="auto" w:fill="FFFFFF"/>
+        </w:rPr>
+        <w:t>编译时遇到了</w:t>
+      </w:r>
+      <w:r>
+        <w:rPr>
+          <w:rFonts w:ascii="Arial" w:hAnsi="Arial" w:cs="Arial"/>
+          <w:color w:val="000000"/>
+          <w:sz w:val="18"/>
+          <w:szCs w:val="18"/>
+          <w:shd w:val="clear" w:color="auto" w:fill="FFFFFF"/>
+        </w:rPr>
+        <w:t xml:space="preserve">missing ';' before identifier 'PVOID64 </w:t>
+      </w:r>
+      <w:r>
+        <w:rPr>
+          <w:rFonts w:ascii="Arial" w:hAnsi="Arial" w:cs="Arial"/>
+          <w:color w:val="000000"/>
+          <w:sz w:val="18"/>
+          <w:szCs w:val="18"/>
+          <w:shd w:val="clear" w:color="auto" w:fill="FFFFFF"/>
+        </w:rPr>
+        <w:t>的错误，根据网上的资料来看，大致有两种方法：</w:t>
+      </w:r>
+      <w:r>
+        <w:rPr>
+          <w:rFonts w:ascii="Arial" w:hAnsi="Arial" w:cs="Arial"/>
+          <w:color w:val="000000"/>
+          <w:sz w:val="18"/>
+          <w:szCs w:val="18"/>
+        </w:rPr>
+        <w:br/>
+      </w:r>
+      <w:r>
+        <w:rPr>
+          <w:rFonts w:ascii="Arial" w:hAnsi="Arial" w:cs="Arial"/>
+          <w:color w:val="000000"/>
+          <w:sz w:val="18"/>
+          <w:szCs w:val="18"/>
+          <w:shd w:val="clear" w:color="auto" w:fill="FFFFFF"/>
+        </w:rPr>
+        <w:t>１</w:t>
+      </w:r>
+      <w:r>
+        <w:rPr>
+          <w:rFonts w:ascii="Arial" w:hAnsi="Arial" w:cs="Arial"/>
+          <w:color w:val="000000"/>
+          <w:sz w:val="18"/>
+          <w:szCs w:val="18"/>
+          <w:shd w:val="clear" w:color="auto" w:fill="FFFFFF"/>
+        </w:rPr>
+        <w:t>.</w:t>
+      </w:r>
+      <w:r>
+        <w:rPr>
+          <w:rFonts w:ascii="Arial" w:hAnsi="Arial" w:cs="Arial"/>
+          <w:color w:val="000000"/>
+          <w:sz w:val="18"/>
+          <w:szCs w:val="18"/>
+          <w:shd w:val="clear" w:color="auto" w:fill="FFFFFF"/>
+        </w:rPr>
+        <w:t xml:space="preserve">　可以</w:t>
+      </w:r>
+      <w:r>
+        <w:rPr>
+          <w:rFonts w:ascii="Arial" w:hAnsi="Arial" w:cs="Arial"/>
+          <w:color w:val="000000"/>
+          <w:sz w:val="18"/>
+          <w:szCs w:val="18"/>
+          <w:shd w:val="clear" w:color="auto" w:fill="FFFFFF"/>
         </w:rPr>
         <w:t>“</w:t>
       </w:r>
       <w:r>
         <w:rPr>
-          <w:rFonts w:hint="eastAsia"/>
-        </w:rPr>
-        <w:t>切换视图</w:t>
-      </w:r>
-      <w:r>
-        <w:rPr>
-          <w:rFonts w:hint="eastAsia"/>
-        </w:rPr>
-        <w:t>”：</w:t>
-      </w:r>
-      <w:r>
-        <w:rPr>
-          <w:rFonts w:hint="eastAsia"/>
-        </w:rPr>
-        <w:t>在“视差图”窗口中显示</w:t>
-      </w:r>
-      <w:r>
-        <w:rPr>
-          <w:rFonts w:hint="eastAsia"/>
-        </w:rPr>
-        <w:t xml:space="preserve"> </w:t>
-      </w:r>
-      <w:r>
-        <w:rPr>
-          <w:rFonts w:hint="eastAsia"/>
-        </w:rPr>
-        <w:t>彩色视差、灰度视差、环境俯视、环境侧视</w:t>
-      </w:r>
-      <w:r>
-        <w:rPr>
-          <w:rFonts w:hint="eastAsia"/>
-        </w:rPr>
-        <w:t xml:space="preserve"> </w:t>
-      </w:r>
-      <w:r>
-        <w:rPr>
-          <w:rFonts w:hint="eastAsia"/>
-        </w:rPr>
-        <w:t>图像；</w:t>
-      </w:r>
-    </w:p>
-    <w:p>
-      <w:pPr>
-        <w:pStyle w:val="a3"/>
-        <w:numPr>
-          <w:ilvl w:val="0"/>
-          <w:numId w:val="15"/>
-        </w:numPr>
-        <w:spacing w:line="360" w:lineRule="auto"/>
-        <w:ind w:firstLineChars="0"/>
-      </w:pPr>
-      <w:r>
-        <w:rPr>
-          <w:rFonts w:hint="eastAsia"/>
-        </w:rPr>
-        <w:t>“视场范围”：设置视场的宽度、高度和深度范围。</w:t>
+          <w:rFonts w:ascii="Arial" w:hAnsi="Arial" w:cs="Arial"/>
+          <w:color w:val="000000"/>
+          <w:sz w:val="18"/>
+          <w:szCs w:val="18"/>
+          <w:shd w:val="clear" w:color="auto" w:fill="FFFFFF"/>
+        </w:rPr>
+        <w:t>通过调整</w:t>
+      </w:r>
+      <w:r>
+        <w:rPr>
+          <w:rFonts w:ascii="Arial" w:hAnsi="Arial" w:cs="Arial"/>
+          <w:color w:val="000000"/>
+          <w:sz w:val="18"/>
+          <w:szCs w:val="18"/>
+          <w:shd w:val="clear" w:color="auto" w:fill="FFFFFF"/>
+        </w:rPr>
+        <w:t xml:space="preserve">IDE </w:t>
+      </w:r>
+      <w:r>
+        <w:rPr>
+          <w:rFonts w:ascii="Arial" w:hAnsi="Arial" w:cs="Arial"/>
+          <w:color w:val="000000"/>
+          <w:sz w:val="18"/>
+          <w:szCs w:val="18"/>
+          <w:shd w:val="clear" w:color="auto" w:fill="FFFFFF"/>
+        </w:rPr>
+        <w:t>工具</w:t>
+      </w:r>
+      <w:r>
+        <w:rPr>
+          <w:rFonts w:ascii="Arial" w:hAnsi="Arial" w:cs="Arial"/>
+          <w:color w:val="000000"/>
+          <w:sz w:val="18"/>
+          <w:szCs w:val="18"/>
+          <w:shd w:val="clear" w:color="auto" w:fill="FFFFFF"/>
+        </w:rPr>
+        <w:t xml:space="preserve">-&gt; </w:t>
+      </w:r>
+      <w:r>
+        <w:rPr>
+          <w:rFonts w:ascii="Arial" w:hAnsi="Arial" w:cs="Arial"/>
+          <w:color w:val="000000"/>
+          <w:sz w:val="18"/>
+          <w:szCs w:val="18"/>
+          <w:shd w:val="clear" w:color="auto" w:fill="FFFFFF"/>
+        </w:rPr>
+        <w:t>选项</w:t>
+      </w:r>
+      <w:r>
+        <w:rPr>
+          <w:rFonts w:ascii="Arial" w:hAnsi="Arial" w:cs="Arial"/>
+          <w:color w:val="000000"/>
+          <w:sz w:val="18"/>
+          <w:szCs w:val="18"/>
+          <w:shd w:val="clear" w:color="auto" w:fill="FFFFFF"/>
+        </w:rPr>
+        <w:t xml:space="preserve">-&gt; </w:t>
+      </w:r>
+      <w:r>
+        <w:rPr>
+          <w:rFonts w:ascii="Arial" w:hAnsi="Arial" w:cs="Arial"/>
+          <w:color w:val="000000"/>
+          <w:sz w:val="18"/>
+          <w:szCs w:val="18"/>
+          <w:shd w:val="clear" w:color="auto" w:fill="FFFFFF"/>
+        </w:rPr>
+        <w:t>项目</w:t>
+      </w:r>
+      <w:proofErr w:type="spellStart"/>
+      <w:r>
+        <w:rPr>
+          <w:rFonts w:ascii="Arial" w:hAnsi="Arial" w:cs="Arial"/>
+          <w:color w:val="000000"/>
+          <w:sz w:val="18"/>
+          <w:szCs w:val="18"/>
+          <w:shd w:val="clear" w:color="auto" w:fill="FFFFFF"/>
+        </w:rPr>
+        <w:t>vc</w:t>
+      </w:r>
+      <w:proofErr w:type="spellEnd"/>
+      <w:r>
+        <w:rPr>
+          <w:rFonts w:ascii="Arial" w:hAnsi="Arial" w:cs="Arial"/>
+          <w:color w:val="000000"/>
+          <w:sz w:val="18"/>
+          <w:szCs w:val="18"/>
+          <w:shd w:val="clear" w:color="auto" w:fill="FFFFFF"/>
+        </w:rPr>
+        <w:t>++</w:t>
+      </w:r>
+      <w:r>
+        <w:rPr>
+          <w:rFonts w:ascii="Arial" w:hAnsi="Arial" w:cs="Arial"/>
+          <w:color w:val="000000"/>
+          <w:sz w:val="18"/>
+          <w:szCs w:val="18"/>
+          <w:shd w:val="clear" w:color="auto" w:fill="FFFFFF"/>
+        </w:rPr>
+        <w:t>目录</w:t>
+      </w:r>
+      <w:r>
+        <w:rPr>
+          <w:rFonts w:ascii="Arial" w:hAnsi="Arial" w:cs="Arial"/>
+          <w:color w:val="000000"/>
+          <w:sz w:val="18"/>
+          <w:szCs w:val="18"/>
+          <w:shd w:val="clear" w:color="auto" w:fill="FFFFFF"/>
+        </w:rPr>
+        <w:t>;</w:t>
+      </w:r>
+      <w:r>
+        <w:rPr>
+          <w:rFonts w:ascii="Arial" w:hAnsi="Arial" w:cs="Arial"/>
+          <w:color w:val="000000"/>
+          <w:sz w:val="18"/>
+          <w:szCs w:val="18"/>
+          <w:shd w:val="clear" w:color="auto" w:fill="FFFFFF"/>
+        </w:rPr>
+        <w:t>包含文件</w:t>
+      </w:r>
+      <w:r>
+        <w:rPr>
+          <w:rFonts w:ascii="Arial" w:hAnsi="Arial" w:cs="Arial"/>
+          <w:color w:val="000000"/>
+          <w:sz w:val="18"/>
+          <w:szCs w:val="18"/>
+          <w:shd w:val="clear" w:color="auto" w:fill="FFFFFF"/>
+        </w:rPr>
+        <w:t xml:space="preserve">include </w:t>
+      </w:r>
+      <w:r>
+        <w:rPr>
+          <w:rFonts w:ascii="Arial" w:hAnsi="Arial" w:cs="Arial"/>
+          <w:color w:val="000000"/>
+          <w:sz w:val="18"/>
+          <w:szCs w:val="18"/>
+          <w:shd w:val="clear" w:color="auto" w:fill="FFFFFF"/>
+        </w:rPr>
+        <w:t>的顺序来解决这类问题</w:t>
+      </w:r>
+      <w:r>
+        <w:rPr>
+          <w:rStyle w:val="apple-converted-space"/>
+          <w:rFonts w:ascii="Arial" w:hAnsi="Arial" w:cs="Arial"/>
+          <w:color w:val="000000"/>
+          <w:sz w:val="18"/>
+          <w:szCs w:val="18"/>
+          <w:shd w:val="clear" w:color="auto" w:fill="FFFFFF"/>
+        </w:rPr>
+        <w:t> </w:t>
+      </w:r>
+      <w:r>
+        <w:rPr>
+          <w:rFonts w:ascii="Arial" w:hAnsi="Arial" w:cs="Arial"/>
+          <w:color w:val="000000"/>
+          <w:sz w:val="18"/>
+          <w:szCs w:val="18"/>
+        </w:rPr>
+        <w:br/>
+      </w:r>
+      <w:r>
+        <w:rPr>
+          <w:rFonts w:ascii="Arial" w:hAnsi="Arial" w:cs="Arial"/>
+          <w:color w:val="000000"/>
+          <w:sz w:val="18"/>
+          <w:szCs w:val="18"/>
+          <w:shd w:val="clear" w:color="auto" w:fill="FFFFFF"/>
+        </w:rPr>
+        <w:t>使</w:t>
+      </w:r>
+      <w:proofErr w:type="spellStart"/>
+      <w:r>
+        <w:rPr>
+          <w:rFonts w:ascii="Arial" w:hAnsi="Arial" w:cs="Arial"/>
+          <w:color w:val="000000"/>
+          <w:sz w:val="18"/>
+          <w:szCs w:val="18"/>
+          <w:shd w:val="clear" w:color="auto" w:fill="FFFFFF"/>
+        </w:rPr>
+        <w:t>dxsdk</w:t>
+      </w:r>
+      <w:proofErr w:type="spellEnd"/>
+      <w:r>
+        <w:rPr>
+          <w:rFonts w:ascii="Arial" w:hAnsi="Arial" w:cs="Arial"/>
+          <w:color w:val="000000"/>
+          <w:sz w:val="18"/>
+          <w:szCs w:val="18"/>
+          <w:shd w:val="clear" w:color="auto" w:fill="FFFFFF"/>
+        </w:rPr>
+        <w:t>需要的</w:t>
+      </w:r>
+      <w:proofErr w:type="spellStart"/>
+      <w:r>
+        <w:rPr>
+          <w:rFonts w:ascii="Arial" w:hAnsi="Arial" w:cs="Arial"/>
+          <w:color w:val="000000"/>
+          <w:sz w:val="18"/>
+          <w:szCs w:val="18"/>
+          <w:shd w:val="clear" w:color="auto" w:fill="FFFFFF"/>
+        </w:rPr>
+        <w:t>winnt.h</w:t>
+      </w:r>
+      <w:proofErr w:type="spellEnd"/>
+      <w:r>
+        <w:rPr>
+          <w:rFonts w:ascii="Arial" w:hAnsi="Arial" w:cs="Arial"/>
+          <w:color w:val="000000"/>
+          <w:sz w:val="18"/>
+          <w:szCs w:val="18"/>
+          <w:shd w:val="clear" w:color="auto" w:fill="FFFFFF"/>
+        </w:rPr>
+        <w:t>所在文件夹在最上面。</w:t>
+      </w:r>
+      <w:r>
+        <w:rPr>
+          <w:rFonts w:ascii="Arial" w:hAnsi="Arial" w:cs="Arial"/>
+          <w:color w:val="000000"/>
+          <w:sz w:val="18"/>
+          <w:szCs w:val="18"/>
+          <w:shd w:val="clear" w:color="auto" w:fill="FFFFFF"/>
+        </w:rPr>
+        <w:t>” from http://hagejid.blog.51cto.com/141754/294797/</w:t>
+      </w:r>
+      <w:r>
+        <w:rPr>
+          <w:rFonts w:ascii="Arial" w:hAnsi="Arial" w:cs="Arial"/>
+          <w:color w:val="000000"/>
+          <w:sz w:val="18"/>
+          <w:szCs w:val="18"/>
+        </w:rPr>
+        <w:br/>
+      </w:r>
+      <w:r>
+        <w:rPr>
+          <w:rFonts w:ascii="Arial" w:hAnsi="Arial" w:cs="Arial"/>
+          <w:color w:val="000000"/>
+          <w:sz w:val="18"/>
+          <w:szCs w:val="18"/>
+          <w:shd w:val="clear" w:color="auto" w:fill="FFFFFF"/>
+        </w:rPr>
+        <w:t>但是这个方法在我这边不管用。。</w:t>
+      </w:r>
+      <w:r>
+        <w:rPr>
+          <w:rFonts w:ascii="Arial" w:hAnsi="Arial" w:cs="Arial"/>
+          <w:color w:val="000000"/>
+          <w:sz w:val="18"/>
+          <w:szCs w:val="18"/>
+        </w:rPr>
+        <w:br/>
+      </w:r>
+      <w:r>
+        <w:rPr>
+          <w:rFonts w:ascii="Arial" w:hAnsi="Arial" w:cs="Arial"/>
+          <w:color w:val="000000"/>
+          <w:sz w:val="18"/>
+          <w:szCs w:val="18"/>
+        </w:rPr>
+        <w:lastRenderedPageBreak/>
+        <w:br/>
+      </w:r>
+      <w:r>
+        <w:rPr>
+          <w:rFonts w:ascii="Arial" w:hAnsi="Arial" w:cs="Arial"/>
+          <w:color w:val="000000"/>
+          <w:sz w:val="18"/>
+          <w:szCs w:val="18"/>
+          <w:shd w:val="clear" w:color="auto" w:fill="FFFFFF"/>
+        </w:rPr>
+        <w:t>２</w:t>
+      </w:r>
+      <w:r>
+        <w:rPr>
+          <w:rFonts w:ascii="Arial" w:hAnsi="Arial" w:cs="Arial"/>
+          <w:color w:val="000000"/>
+          <w:sz w:val="18"/>
+          <w:szCs w:val="18"/>
+          <w:shd w:val="clear" w:color="auto" w:fill="FFFFFF"/>
+        </w:rPr>
+        <w:t>.</w:t>
+      </w:r>
+      <w:r>
+        <w:rPr>
+          <w:rFonts w:ascii="Arial" w:hAnsi="Arial" w:cs="Arial"/>
+          <w:color w:val="000000"/>
+          <w:sz w:val="18"/>
+          <w:szCs w:val="18"/>
+          <w:shd w:val="clear" w:color="auto" w:fill="FFFFFF"/>
+        </w:rPr>
+        <w:t xml:space="preserve">　第二种直接修改</w:t>
+      </w:r>
+      <w:proofErr w:type="spellStart"/>
+      <w:r>
+        <w:rPr>
+          <w:rFonts w:ascii="Arial" w:hAnsi="Arial" w:cs="Arial"/>
+          <w:color w:val="000000"/>
+          <w:sz w:val="18"/>
+          <w:szCs w:val="18"/>
+          <w:shd w:val="clear" w:color="auto" w:fill="FFFFFF"/>
+        </w:rPr>
+        <w:t>winnt.h</w:t>
+      </w:r>
+      <w:proofErr w:type="spellEnd"/>
+      <w:r>
+        <w:rPr>
+          <w:rFonts w:ascii="Arial" w:hAnsi="Arial" w:cs="Arial"/>
+          <w:color w:val="000000"/>
+          <w:sz w:val="18"/>
+          <w:szCs w:val="18"/>
+        </w:rPr>
+        <w:br/>
+      </w:r>
+      <w:r>
+        <w:rPr>
+          <w:rFonts w:ascii="Arial" w:hAnsi="Arial" w:cs="Arial"/>
+          <w:color w:val="000000"/>
+          <w:sz w:val="18"/>
+          <w:szCs w:val="18"/>
+          <w:shd w:val="clear" w:color="auto" w:fill="FFFFFF"/>
+        </w:rPr>
+        <w:t>“</w:t>
+      </w:r>
+      <w:r>
+        <w:rPr>
+          <w:rFonts w:ascii="Arial" w:hAnsi="Arial" w:cs="Arial"/>
+          <w:color w:val="000000"/>
+          <w:sz w:val="18"/>
+          <w:szCs w:val="18"/>
+          <w:shd w:val="clear" w:color="auto" w:fill="FFFFFF"/>
+        </w:rPr>
+        <w:t>在</w:t>
+      </w:r>
+      <w:proofErr w:type="spellStart"/>
+      <w:r>
+        <w:rPr>
+          <w:rFonts w:ascii="Arial" w:hAnsi="Arial" w:cs="Arial"/>
+          <w:color w:val="000000"/>
+          <w:sz w:val="18"/>
+          <w:szCs w:val="18"/>
+          <w:shd w:val="clear" w:color="auto" w:fill="FFFFFF"/>
+        </w:rPr>
+        <w:t>winnt.h</w:t>
+      </w:r>
+      <w:proofErr w:type="spellEnd"/>
+      <w:r>
+        <w:rPr>
+          <w:rFonts w:ascii="Arial" w:hAnsi="Arial" w:cs="Arial"/>
+          <w:color w:val="000000"/>
+          <w:sz w:val="18"/>
+          <w:szCs w:val="18"/>
+          <w:shd w:val="clear" w:color="auto" w:fill="FFFFFF"/>
+        </w:rPr>
+        <w:t>文件中修改：</w:t>
+      </w:r>
+      <w:r>
+        <w:rPr>
+          <w:rFonts w:ascii="Arial" w:hAnsi="Arial" w:cs="Arial"/>
+          <w:color w:val="000000"/>
+          <w:sz w:val="18"/>
+          <w:szCs w:val="18"/>
+        </w:rPr>
+        <w:br/>
+      </w:r>
+      <w:r>
+        <w:rPr>
+          <w:rFonts w:ascii="Arial" w:hAnsi="Arial" w:cs="Arial"/>
+          <w:color w:val="000000"/>
+          <w:sz w:val="18"/>
+          <w:szCs w:val="18"/>
+          <w:shd w:val="clear" w:color="auto" w:fill="FFFFFF"/>
+        </w:rPr>
+        <w:t>添加：</w:t>
+      </w:r>
+      <w:r>
+        <w:rPr>
+          <w:rFonts w:ascii="Arial" w:hAnsi="Arial" w:cs="Arial"/>
+          <w:color w:val="000000"/>
+          <w:sz w:val="18"/>
+          <w:szCs w:val="18"/>
+          <w:shd w:val="clear" w:color="auto" w:fill="FFFFFF"/>
+        </w:rPr>
+        <w:t>#define POINTER_64 __ptr64</w:t>
+      </w:r>
+      <w:r>
+        <w:rPr>
+          <w:rFonts w:ascii="Arial" w:hAnsi="Arial" w:cs="Arial"/>
+          <w:color w:val="000000"/>
+          <w:sz w:val="18"/>
+          <w:szCs w:val="18"/>
+        </w:rPr>
+        <w:br/>
+      </w:r>
+      <w:r>
+        <w:rPr>
+          <w:rFonts w:ascii="Arial" w:hAnsi="Arial" w:cs="Arial"/>
+          <w:color w:val="000000"/>
+          <w:sz w:val="18"/>
+          <w:szCs w:val="18"/>
+          <w:shd w:val="clear" w:color="auto" w:fill="FFFFFF"/>
+        </w:rPr>
+        <w:t>在</w:t>
+      </w:r>
+      <w:proofErr w:type="spellStart"/>
+      <w:r>
+        <w:rPr>
+          <w:rFonts w:ascii="Arial" w:hAnsi="Arial" w:cs="Arial"/>
+          <w:color w:val="000000"/>
+          <w:sz w:val="18"/>
+          <w:szCs w:val="18"/>
+          <w:shd w:val="clear" w:color="auto" w:fill="FFFFFF"/>
+        </w:rPr>
+        <w:t>typedef</w:t>
+      </w:r>
+      <w:proofErr w:type="spellEnd"/>
+      <w:r>
+        <w:rPr>
+          <w:rFonts w:ascii="Arial" w:hAnsi="Arial" w:cs="Arial"/>
+          <w:color w:val="000000"/>
+          <w:sz w:val="18"/>
+          <w:szCs w:val="18"/>
+          <w:shd w:val="clear" w:color="auto" w:fill="FFFFFF"/>
+        </w:rPr>
+        <w:t xml:space="preserve"> void *PVOID; </w:t>
+      </w:r>
+      <w:proofErr w:type="spellStart"/>
+      <w:r>
+        <w:rPr>
+          <w:rFonts w:ascii="Arial" w:hAnsi="Arial" w:cs="Arial"/>
+          <w:color w:val="000000"/>
+          <w:sz w:val="18"/>
+          <w:szCs w:val="18"/>
+          <w:shd w:val="clear" w:color="auto" w:fill="FFFFFF"/>
+        </w:rPr>
+        <w:t>typedef</w:t>
+      </w:r>
+      <w:proofErr w:type="spellEnd"/>
+      <w:r>
+        <w:rPr>
+          <w:rFonts w:ascii="Arial" w:hAnsi="Arial" w:cs="Arial"/>
+          <w:color w:val="000000"/>
+          <w:sz w:val="18"/>
+          <w:szCs w:val="18"/>
+          <w:shd w:val="clear" w:color="auto" w:fill="FFFFFF"/>
+        </w:rPr>
+        <w:t xml:space="preserve"> void * POINTER_64 PVOID64;</w:t>
+      </w:r>
+      <w:r>
+        <w:rPr>
+          <w:rFonts w:ascii="Arial" w:hAnsi="Arial" w:cs="Arial"/>
+          <w:color w:val="000000"/>
+          <w:sz w:val="18"/>
+          <w:szCs w:val="18"/>
+          <w:shd w:val="clear" w:color="auto" w:fill="FFFFFF"/>
+        </w:rPr>
+        <w:t>这</w:t>
+      </w:r>
+      <w:proofErr w:type="gramStart"/>
+      <w:r>
+        <w:rPr>
+          <w:rFonts w:ascii="Arial" w:hAnsi="Arial" w:cs="Arial"/>
+          <w:color w:val="000000"/>
+          <w:sz w:val="18"/>
+          <w:szCs w:val="18"/>
+          <w:shd w:val="clear" w:color="auto" w:fill="FFFFFF"/>
+        </w:rPr>
+        <w:t>两句之前</w:t>
+      </w:r>
+      <w:proofErr w:type="gramEnd"/>
+      <w:r>
+        <w:rPr>
+          <w:rFonts w:ascii="Arial" w:hAnsi="Arial" w:cs="Arial"/>
+          <w:color w:val="000000"/>
+          <w:sz w:val="18"/>
+          <w:szCs w:val="18"/>
+        </w:rPr>
+        <w:br/>
+      </w:r>
+      <w:r>
+        <w:rPr>
+          <w:rFonts w:ascii="Arial" w:hAnsi="Arial" w:cs="Arial"/>
+          <w:color w:val="000000"/>
+          <w:sz w:val="18"/>
+          <w:szCs w:val="18"/>
+          <w:shd w:val="clear" w:color="auto" w:fill="FFFFFF"/>
+        </w:rPr>
+        <w:t>原因</w:t>
+      </w:r>
+      <w:proofErr w:type="spellStart"/>
+      <w:r>
+        <w:rPr>
+          <w:rFonts w:ascii="Arial" w:hAnsi="Arial" w:cs="Arial"/>
+          <w:color w:val="000000"/>
+          <w:sz w:val="18"/>
+          <w:szCs w:val="18"/>
+          <w:shd w:val="clear" w:color="auto" w:fill="FFFFFF"/>
+        </w:rPr>
+        <w:t>opencv</w:t>
+      </w:r>
+      <w:proofErr w:type="spellEnd"/>
+      <w:r>
+        <w:rPr>
+          <w:rFonts w:ascii="Arial" w:hAnsi="Arial" w:cs="Arial"/>
+          <w:color w:val="000000"/>
+          <w:sz w:val="18"/>
+          <w:szCs w:val="18"/>
+          <w:shd w:val="clear" w:color="auto" w:fill="FFFFFF"/>
+        </w:rPr>
+        <w:t>的定义与微软的有差异，而引起的。</w:t>
+      </w:r>
+      <w:r>
+        <w:rPr>
+          <w:rFonts w:ascii="Arial" w:hAnsi="Arial" w:cs="Arial"/>
+          <w:color w:val="000000"/>
+          <w:sz w:val="18"/>
+          <w:szCs w:val="18"/>
+          <w:shd w:val="clear" w:color="auto" w:fill="FFFFFF"/>
+        </w:rPr>
+        <w:t>”</w:t>
+      </w:r>
+      <w:r>
+        <w:rPr>
+          <w:rFonts w:ascii="Arial" w:hAnsi="Arial" w:cs="Arial"/>
+          <w:color w:val="000000"/>
+          <w:sz w:val="18"/>
+          <w:szCs w:val="18"/>
+          <w:shd w:val="clear" w:color="auto" w:fill="FFFFFF"/>
+        </w:rPr>
+        <w:t xml:space="preserve">　（</w:t>
+      </w:r>
+      <w:r>
+        <w:rPr>
+          <w:rFonts w:ascii="Arial" w:hAnsi="Arial" w:cs="Arial"/>
+          <w:color w:val="000000"/>
+          <w:sz w:val="18"/>
+          <w:szCs w:val="18"/>
+          <w:shd w:val="clear" w:color="auto" w:fill="FFFFFF"/>
+        </w:rPr>
+        <w:t>from http://blog.csdn.net/yihaizhiyan/article/details/5776000</w:t>
+      </w:r>
+      <w:r>
+        <w:rPr>
+          <w:rFonts w:ascii="Arial" w:hAnsi="Arial" w:cs="Arial"/>
+          <w:color w:val="000000"/>
+          <w:sz w:val="18"/>
+          <w:szCs w:val="18"/>
+          <w:shd w:val="clear" w:color="auto" w:fill="FFFFFF"/>
+        </w:rPr>
+        <w:t>）</w:t>
       </w:r>
       <w:bookmarkStart w:id="0" w:name="_GoBack"/>
       <w:bookmarkEnd w:id="0"/>
     </w:p>
-    <w:p>
-      <w:pPr>
-        <w:pStyle w:val="a3"/>
-        <w:numPr>
-          <w:ilvl w:val="0"/>
-          <w:numId w:val="13"/>
-        </w:numPr>
-        <w:spacing w:line="360" w:lineRule="auto"/>
-        <w:ind w:firstLineChars="0"/>
-      </w:pPr>
-      <w:r>
-        <w:rPr>
-          <w:rFonts w:hint="eastAsia"/>
-        </w:rPr>
-        <w:t>点击“计算视差”，将执行如下操作：</w:t>
-      </w:r>
-    </w:p>
-    <w:p>
-      <w:pPr>
-        <w:pStyle w:val="a3"/>
-        <w:numPr>
-          <w:ilvl w:val="0"/>
-          <w:numId w:val="14"/>
-        </w:numPr>
-        <w:spacing w:line="360" w:lineRule="auto"/>
-        <w:ind w:firstLineChars="0"/>
-      </w:pPr>
-      <w:r>
-        <w:rPr>
-          <w:rFonts w:hint="eastAsia"/>
-        </w:rPr>
-        <w:t>若选择“从本地图片”载入左右视图，则将弹出对话框</w:t>
-      </w:r>
-      <w:r>
-        <w:rPr>
-          <w:rFonts w:hint="eastAsia"/>
-        </w:rPr>
-        <w:t>分别</w:t>
-      </w:r>
-      <w:r>
-        <w:rPr>
-          <w:rFonts w:hint="eastAsia"/>
-        </w:rPr>
-        <w:t>选择</w:t>
-      </w:r>
-      <w:r>
-        <w:rPr>
-          <w:rFonts w:hint="eastAsia"/>
-        </w:rPr>
-        <w:t>左右视图图像，可单选或多选；</w:t>
-      </w:r>
-    </w:p>
-    <w:p>
-      <w:pPr>
-        <w:pStyle w:val="a3"/>
-        <w:numPr>
-          <w:ilvl w:val="0"/>
-          <w:numId w:val="14"/>
-        </w:numPr>
-        <w:spacing w:line="360" w:lineRule="auto"/>
-        <w:ind w:firstLineChars="0"/>
-      </w:pPr>
-      <w:r>
-        <w:rPr>
-          <w:rFonts w:hint="eastAsia"/>
-        </w:rPr>
-        <w:t>若点选了“双目校正”，将</w:t>
-      </w:r>
-      <w:r>
-        <w:rPr>
-          <w:rFonts w:hint="eastAsia"/>
-        </w:rPr>
-        <w:t>弹出对话框，</w:t>
-      </w:r>
-      <w:r>
-        <w:rPr>
-          <w:rFonts w:hint="eastAsia"/>
-        </w:rPr>
-        <w:t>由用户</w:t>
-      </w:r>
-      <w:r>
-        <w:rPr>
-          <w:rFonts w:hint="eastAsia"/>
-        </w:rPr>
-        <w:t>选择双目摄像机标定参数文件（文件名一般为</w:t>
-      </w:r>
-      <w:r>
-        <w:t>calib_paras.xml</w:t>
-      </w:r>
-      <w:r>
-        <w:rPr>
-          <w:rFonts w:hint="eastAsia"/>
-        </w:rPr>
-        <w:t>）</w:t>
-      </w:r>
-      <w:r>
-        <w:rPr>
-          <w:rFonts w:hint="eastAsia"/>
-        </w:rPr>
-        <w:t>，程序将分析相关参数</w:t>
-      </w:r>
-      <w:r>
-        <w:rPr>
-          <w:rFonts w:hint="eastAsia"/>
-        </w:rPr>
-        <w:t>；</w:t>
-      </w:r>
-    </w:p>
-    <w:p>
-      <w:pPr>
-        <w:pStyle w:val="a3"/>
-        <w:numPr>
-          <w:ilvl w:val="0"/>
-          <w:numId w:val="14"/>
-        </w:numPr>
-        <w:spacing w:line="360" w:lineRule="auto"/>
-        <w:ind w:firstLineChars="0"/>
-      </w:pPr>
-      <w:r>
-        <w:rPr>
-          <w:rFonts w:hint="eastAsia"/>
-        </w:rPr>
-        <w:t>程序</w:t>
-      </w:r>
-      <w:r>
-        <w:rPr>
-          <w:rFonts w:hint="eastAsia"/>
-        </w:rPr>
-        <w:t>进入循环，自动从本地或摄像机加载图像，</w:t>
-      </w:r>
-      <w:r>
-        <w:rPr>
-          <w:rFonts w:hint="eastAsia"/>
-        </w:rPr>
-        <w:t>进行双目匹配和视差计算等。</w:t>
-      </w:r>
-    </w:p>
-    <w:p>
-      <w:pPr>
-        <w:pStyle w:val="a3"/>
-        <w:numPr>
-          <w:ilvl w:val="0"/>
-          <w:numId w:val="14"/>
-        </w:numPr>
-        <w:spacing w:line="360" w:lineRule="auto"/>
-        <w:ind w:firstLineChars="0"/>
-      </w:pPr>
-      <w:r>
-        <w:rPr>
-          <w:rFonts w:hint="eastAsia"/>
-        </w:rPr>
-        <w:t>如果点选了“生成点云”，程序将根据视差图生成三维点云，并检测</w:t>
-      </w:r>
-      <w:proofErr w:type="gramStart"/>
-      <w:r>
-        <w:rPr>
-          <w:rFonts w:hint="eastAsia"/>
-        </w:rPr>
-        <w:t>出距离</w:t>
-      </w:r>
-      <w:proofErr w:type="gramEnd"/>
-      <w:r>
-        <w:rPr>
-          <w:rFonts w:hint="eastAsia"/>
-        </w:rPr>
-        <w:t>最近的物体，在界面中显示物体的相关信息。</w:t>
-      </w:r>
-    </w:p>
-    <w:p>
-      <w:pPr>
-        <w:pStyle w:val="a3"/>
-        <w:numPr>
-          <w:ilvl w:val="0"/>
-          <w:numId w:val="13"/>
-        </w:numPr>
-        <w:spacing w:line="360" w:lineRule="auto"/>
-        <w:ind w:firstLineChars="0"/>
-      </w:pPr>
-      <w:r>
-        <w:rPr>
-          <w:rFonts w:hint="eastAsia"/>
-        </w:rPr>
-        <w:t>点击“停止计算”，退出双目匹配和视差计算操作，恢复摄像机正常显示。</w:t>
-      </w:r>
-    </w:p>
-    <w:p>
-      <w:pPr>
-        <w:pStyle w:val="a3"/>
-        <w:numPr>
-          <w:ilvl w:val="0"/>
-          <w:numId w:val="6"/>
-        </w:numPr>
-        <w:spacing w:line="360" w:lineRule="auto"/>
-        <w:ind w:firstLineChars="0"/>
-      </w:pPr>
-      <w:proofErr w:type="gramStart"/>
-      <w:r>
-        <w:rPr>
-          <w:rFonts w:hint="eastAsia"/>
-        </w:rPr>
-        <w:t>帧</w:t>
-      </w:r>
-      <w:proofErr w:type="gramEnd"/>
-      <w:r>
-        <w:rPr>
-          <w:rFonts w:hint="eastAsia"/>
-        </w:rPr>
-        <w:t>处理测试</w:t>
-      </w:r>
-    </w:p>
-    <w:p>
-      <w:pPr>
-        <w:pStyle w:val="a3"/>
-        <w:spacing w:line="360" w:lineRule="auto"/>
-        <w:ind w:left="1140" w:firstLineChars="0" w:firstLine="0"/>
-      </w:pPr>
-      <w:r>
-        <w:rPr>
-          <w:rFonts w:hint="eastAsia"/>
-        </w:rPr>
-        <w:t>此处可进行各种简单的图像处理操作，目前有</w:t>
-      </w:r>
-      <w:r>
-        <w:rPr>
-          <w:rFonts w:hint="eastAsia"/>
-        </w:rPr>
-        <w:t>canny</w:t>
-      </w:r>
-      <w:r>
-        <w:rPr>
-          <w:rFonts w:hint="eastAsia"/>
-        </w:rPr>
-        <w:t>边缘检测、直方图平衡、颜色空间转换等。</w:t>
-      </w:r>
-    </w:p>
-    <w:p>
-      <w:pPr>
-        <w:pStyle w:val="a3"/>
-        <w:numPr>
-          <w:ilvl w:val="0"/>
-          <w:numId w:val="1"/>
-        </w:numPr>
-        <w:spacing w:line="360" w:lineRule="auto"/>
-        <w:ind w:firstLineChars="0"/>
-      </w:pPr>
-      <w:r>
-        <w:rPr>
-          <w:rFonts w:hint="eastAsia"/>
-        </w:rPr>
-        <w:t>其它</w:t>
-      </w:r>
-    </w:p>
     <w:sectPr>
-      <w:headerReference w:type="default" r:id="rId11"/>
+      <w:headerReference w:type="default" r:id="rId10"/>
       <w:pgSz w:w="11906" w:h="16838"/>
       <w:pgMar w:top="1440" w:right="1800" w:bottom="1440" w:left="1800" w:header="851" w:footer="992" w:gutter="0"/>
       <w:cols w:space="425"/>
@@ -2801,7 +3413,7 @@
 </file>
 
 <file path=word/endnotes.xml><?xml version="1.0" encoding="utf-8"?>
-<w:endnotes xmlns:wpc="http://schemas.microsoft.com/office/word/2010/wordprocessingCanvas" xmlns:mc="http://schemas.openxmlformats.org/markup-compatibility/2006" xmlns:o="urn:schemas-microsoft-com:office:office" xmlns:r="http://schemas.openxmlformats.org/officeDocument/2006/relationships" xmlns:m="http://schemas.openxmlformats.org/officeDocument/2006/math" xmlns:v="urn:schemas-microsoft-com:vml" xmlns:wp14="http://schemas.microsoft.com/office/word/2010/wordprocessingDrawing" xmlns:wp="http://schemas.openxmlformats.org/drawingml/2006/wordprocessingDrawing" xmlns:w10="urn:schemas-microsoft-com:office:word" xmlns:w="http://schemas.openxmlformats.org/wordprocessingml/2006/main" xmlns:w14="http://schemas.microsoft.com/office/word/2010/wordml" xmlns:wpg="http://schemas.microsoft.com/office/word/2010/wordprocessingGroup" xmlns:wpi="http://schemas.microsoft.com/office/word/2010/wordprocessingInk" xmlns:wne="http://schemas.microsoft.com/office/word/2006/wordml" xmlns:wps="http://schemas.microsoft.com/office/word/2010/wordprocessingShape" mc:Ignorable="w14 wp14">
+<w:endnotes xmlns:wpc="http://schemas.microsoft.com/office/word/2010/wordprocessingCanvas" xmlns:mc="http://schemas.openxmlformats.org/markup-compatibility/2006" xmlns:o="urn:schemas-microsoft-com:office:office" xmlns:r="http://schemas.openxmlformats.org/officeDocument/2006/relationships" xmlns:m="http://schemas.openxmlformats.org/officeDocument/2006/math" xmlns:v="urn:schemas-microsoft-com:vml" xmlns:wp14="http://schemas.microsoft.com/office/word/2010/wordprocessingDrawing" xmlns:wp="http://schemas.openxmlformats.org/drawingml/2006/wordprocessingDrawing" xmlns:w10="urn:schemas-microsoft-com:office:word" xmlns:w="http://schemas.openxmlformats.org/wordprocessingml/2006/main" xmlns:w14="http://schemas.microsoft.com/office/word/2010/wordml" xmlns:w15="http://schemas.microsoft.com/office/word/2012/wordml" xmlns:wpg="http://schemas.microsoft.com/office/word/2010/wordprocessingGroup" xmlns:wpi="http://schemas.microsoft.com/office/word/2010/wordprocessingInk" xmlns:wne="http://schemas.microsoft.com/office/word/2006/wordml" xmlns:wps="http://schemas.microsoft.com/office/word/2010/wordprocessingShape" mc:Ignorable="w14 w15 wp14">
   <w:endnote w:type="separator" w:id="-1">
     <w:p>
       <w:r>
@@ -2820,7 +3432,7 @@
 </file>
 
 <file path=word/footnotes.xml><?xml version="1.0" encoding="utf-8"?>
-<w:footnotes xmlns:wpc="http://schemas.microsoft.com/office/word/2010/wordprocessingCanvas" xmlns:mc="http://schemas.openxmlformats.org/markup-compatibility/2006" xmlns:o="urn:schemas-microsoft-com:office:office" xmlns:r="http://schemas.openxmlformats.org/officeDocument/2006/relationships" xmlns:m="http://schemas.openxmlformats.org/officeDocument/2006/math" xmlns:v="urn:schemas-microsoft-com:vml" xmlns:wp14="http://schemas.microsoft.com/office/word/2010/wordprocessingDrawing" xmlns:wp="http://schemas.openxmlformats.org/drawingml/2006/wordprocessingDrawing" xmlns:w10="urn:schemas-microsoft-com:office:word" xmlns:w="http://schemas.openxmlformats.org/wordprocessingml/2006/main" xmlns:w14="http://schemas.microsoft.com/office/word/2010/wordml" xmlns:wpg="http://schemas.microsoft.com/office/word/2010/wordprocessingGroup" xmlns:wpi="http://schemas.microsoft.com/office/word/2010/wordprocessingInk" xmlns:wne="http://schemas.microsoft.com/office/word/2006/wordml" xmlns:wps="http://schemas.microsoft.com/office/word/2010/wordprocessingShape" mc:Ignorable="w14 wp14">
+<w:footnotes xmlns:wpc="http://schemas.microsoft.com/office/word/2010/wordprocessingCanvas" xmlns:mc="http://schemas.openxmlformats.org/markup-compatibility/2006" xmlns:o="urn:schemas-microsoft-com:office:office" xmlns:r="http://schemas.openxmlformats.org/officeDocument/2006/relationships" xmlns:m="http://schemas.openxmlformats.org/officeDocument/2006/math" xmlns:v="urn:schemas-microsoft-com:vml" xmlns:wp14="http://schemas.microsoft.com/office/word/2010/wordprocessingDrawing" xmlns:wp="http://schemas.openxmlformats.org/drawingml/2006/wordprocessingDrawing" xmlns:w10="urn:schemas-microsoft-com:office:word" xmlns:w="http://schemas.openxmlformats.org/wordprocessingml/2006/main" xmlns:w14="http://schemas.microsoft.com/office/word/2010/wordml" xmlns:w15="http://schemas.microsoft.com/office/word/2012/wordml" xmlns:wpg="http://schemas.microsoft.com/office/word/2010/wordprocessingGroup" xmlns:wpi="http://schemas.microsoft.com/office/word/2010/wordprocessingInk" xmlns:wne="http://schemas.microsoft.com/office/word/2006/wordml" xmlns:wps="http://schemas.microsoft.com/office/word/2010/wordprocessingShape" mc:Ignorable="w14 w15 wp14">
   <w:footnote w:type="separator" w:id="-1">
     <w:p>
       <w:r>
@@ -2839,7 +3451,7 @@
 </file>
 
 <file path=word/header1.xml><?xml version="1.0" encoding="utf-8"?>
-<w:hdr xmlns:wpc="http://schemas.microsoft.com/office/word/2010/wordprocessingCanvas" xmlns:mc="http://schemas.openxmlformats.org/markup-compatibility/2006" xmlns:o="urn:schemas-microsoft-com:office:office" xmlns:r="http://schemas.openxmlformats.org/officeDocument/2006/relationships" xmlns:m="http://schemas.openxmlformats.org/officeDocument/2006/math" xmlns:v="urn:schemas-microsoft-com:vml" xmlns:wp14="http://schemas.microsoft.com/office/word/2010/wordprocessingDrawing" xmlns:wp="http://schemas.openxmlformats.org/drawingml/2006/wordprocessingDrawing" xmlns:w10="urn:schemas-microsoft-com:office:word" xmlns:w="http://schemas.openxmlformats.org/wordprocessingml/2006/main" xmlns:w14="http://schemas.microsoft.com/office/word/2010/wordml" xmlns:wpg="http://schemas.microsoft.com/office/word/2010/wordprocessingGroup" xmlns:wpi="http://schemas.microsoft.com/office/word/2010/wordprocessingInk" xmlns:wne="http://schemas.microsoft.com/office/word/2006/wordml" xmlns:wps="http://schemas.microsoft.com/office/word/2010/wordprocessingShape" mc:Ignorable="w14 wp14">
+<w:hdr xmlns:wpc="http://schemas.microsoft.com/office/word/2010/wordprocessingCanvas" xmlns:mc="http://schemas.openxmlformats.org/markup-compatibility/2006" xmlns:o="urn:schemas-microsoft-com:office:office" xmlns:r="http://schemas.openxmlformats.org/officeDocument/2006/relationships" xmlns:m="http://schemas.openxmlformats.org/officeDocument/2006/math" xmlns:v="urn:schemas-microsoft-com:vml" xmlns:wp14="http://schemas.microsoft.com/office/word/2010/wordprocessingDrawing" xmlns:wp="http://schemas.openxmlformats.org/drawingml/2006/wordprocessingDrawing" xmlns:w10="urn:schemas-microsoft-com:office:word" xmlns:w="http://schemas.openxmlformats.org/wordprocessingml/2006/main" xmlns:w14="http://schemas.microsoft.com/office/word/2010/wordml" xmlns:w15="http://schemas.microsoft.com/office/word/2012/wordml" xmlns:wpg="http://schemas.microsoft.com/office/word/2010/wordprocessingGroup" xmlns:wpi="http://schemas.microsoft.com/office/word/2010/wordprocessingInk" xmlns:wne="http://schemas.microsoft.com/office/word/2006/wordml" xmlns:wps="http://schemas.microsoft.com/office/word/2010/wordprocessingShape" mc:Ignorable="w14 w15 wp14">
   <w:p>
     <w:pPr>
       <w:pStyle w:val="a5"/>
@@ -2874,7 +3486,7 @@
 </file>
 
 <file path=word/numbering.xml><?xml version="1.0" encoding="utf-8"?>
-<w:numbering xmlns:wpc="http://schemas.microsoft.com/office/word/2010/wordprocessingCanvas" xmlns:mc="http://schemas.openxmlformats.org/markup-compatibility/2006" xmlns:o="urn:schemas-microsoft-com:office:office" xmlns:r="http://schemas.openxmlformats.org/officeDocument/2006/relationships" xmlns:m="http://schemas.openxmlformats.org/officeDocument/2006/math" xmlns:v="urn:schemas-microsoft-com:vml" xmlns:wp14="http://schemas.microsoft.com/office/word/2010/wordprocessingDrawing" xmlns:wp="http://schemas.openxmlformats.org/drawingml/2006/wordprocessingDrawing" xmlns:w10="urn:schemas-microsoft-com:office:word" xmlns:w="http://schemas.openxmlformats.org/wordprocessingml/2006/main" xmlns:w14="http://schemas.microsoft.com/office/word/2010/wordml" xmlns:wpg="http://schemas.microsoft.com/office/word/2010/wordprocessingGroup" xmlns:wpi="http://schemas.microsoft.com/office/word/2010/wordprocessingInk" xmlns:wne="http://schemas.microsoft.com/office/word/2006/wordml" xmlns:wps="http://schemas.microsoft.com/office/word/2010/wordprocessingShape" mc:Ignorable="w14 wp14">
+<w:numbering xmlns:wpc="http://schemas.microsoft.com/office/word/2010/wordprocessingCanvas" xmlns:mc="http://schemas.openxmlformats.org/markup-compatibility/2006" xmlns:o="urn:schemas-microsoft-com:office:office" xmlns:r="http://schemas.openxmlformats.org/officeDocument/2006/relationships" xmlns:m="http://schemas.openxmlformats.org/officeDocument/2006/math" xmlns:v="urn:schemas-microsoft-com:vml" xmlns:wp14="http://schemas.microsoft.com/office/word/2010/wordprocessingDrawing" xmlns:wp="http://schemas.openxmlformats.org/drawingml/2006/wordprocessingDrawing" xmlns:w10="urn:schemas-microsoft-com:office:word" xmlns:w="http://schemas.openxmlformats.org/wordprocessingml/2006/main" xmlns:w14="http://schemas.microsoft.com/office/word/2010/wordml" xmlns:w15="http://schemas.microsoft.com/office/word/2012/wordml" xmlns:wpg="http://schemas.microsoft.com/office/word/2010/wordprocessingGroup" xmlns:wpi="http://schemas.microsoft.com/office/word/2010/wordprocessingInk" xmlns:wne="http://schemas.microsoft.com/office/word/2006/wordml" xmlns:wps="http://schemas.microsoft.com/office/word/2010/wordprocessingShape" mc:Ignorable="w14 w15 wp14">
   <w:abstractNum w:abstractNumId="0">
     <w:nsid w:val="01A71E81"/>
     <w:multiLevelType w:val="hybridMultilevel"/>
@@ -4334,7 +4946,7 @@
 </file>
 
 <file path=word/styles.xml><?xml version="1.0" encoding="utf-8"?>
-<w:styles xmlns:mc="http://schemas.openxmlformats.org/markup-compatibility/2006" xmlns:r="http://schemas.openxmlformats.org/officeDocument/2006/relationships" xmlns:w="http://schemas.openxmlformats.org/wordprocessingml/2006/main" xmlns:w14="http://schemas.microsoft.com/office/word/2010/wordml" mc:Ignorable="w14">
+<w:styles xmlns:mc="http://schemas.openxmlformats.org/markup-compatibility/2006" xmlns:r="http://schemas.openxmlformats.org/officeDocument/2006/relationships" xmlns:w="http://schemas.openxmlformats.org/wordprocessingml/2006/main" xmlns:w14="http://schemas.microsoft.com/office/word/2010/wordml" xmlns:w15="http://schemas.microsoft.com/office/word/2012/wordml" mc:Ignorable="w14 w15">
   <w:docDefaults>
     <w:rPrDefault>
       <w:rPr>
@@ -4347,144 +4959,378 @@
     </w:rPrDefault>
     <w:pPrDefault/>
   </w:docDefaults>
-  <w:latentStyles w:defLockedState="0" w:defUIPriority="99" w:defSemiHidden="1" w:defUnhideWhenUsed="1" w:defQFormat="0" w:count="267">
-    <w:lsdException w:name="Normal" w:semiHidden="0" w:uiPriority="0" w:unhideWhenUsed="0" w:qFormat="1"/>
-    <w:lsdException w:name="heading 1" w:semiHidden="0" w:uiPriority="9" w:unhideWhenUsed="0" w:qFormat="1"/>
-    <w:lsdException w:name="heading 2" w:uiPriority="9" w:qFormat="1"/>
-    <w:lsdException w:name="heading 3" w:uiPriority="9" w:qFormat="1"/>
-    <w:lsdException w:name="heading 4" w:uiPriority="9" w:qFormat="1"/>
-    <w:lsdException w:name="heading 5" w:uiPriority="9" w:qFormat="1"/>
-    <w:lsdException w:name="heading 6" w:uiPriority="9" w:qFormat="1"/>
-    <w:lsdException w:name="heading 7" w:uiPriority="9" w:qFormat="1"/>
-    <w:lsdException w:name="heading 8" w:uiPriority="9" w:qFormat="1"/>
-    <w:lsdException w:name="heading 9" w:uiPriority="9" w:qFormat="1"/>
-    <w:lsdException w:name="toc 1" w:uiPriority="39"/>
-    <w:lsdException w:name="toc 2" w:uiPriority="39"/>
-    <w:lsdException w:name="toc 3" w:uiPriority="39"/>
-    <w:lsdException w:name="toc 4" w:uiPriority="39"/>
-    <w:lsdException w:name="toc 5" w:uiPriority="39"/>
-    <w:lsdException w:name="toc 6" w:uiPriority="39"/>
-    <w:lsdException w:name="toc 7" w:uiPriority="39"/>
-    <w:lsdException w:name="toc 8" w:uiPriority="39"/>
-    <w:lsdException w:name="toc 9" w:uiPriority="39"/>
-    <w:lsdException w:name="caption" w:uiPriority="35" w:qFormat="1"/>
-    <w:lsdException w:name="Title" w:semiHidden="0" w:uiPriority="10" w:unhideWhenUsed="0" w:qFormat="1"/>
-    <w:lsdException w:name="Default Paragraph Font" w:uiPriority="1"/>
-    <w:lsdException w:name="Subtitle" w:semiHidden="0" w:uiPriority="11" w:unhideWhenUsed="0" w:qFormat="1"/>
-    <w:lsdException w:name="Strong" w:semiHidden="0" w:uiPriority="22" w:unhideWhenUsed="0" w:qFormat="1"/>
-    <w:lsdException w:name="Emphasis" w:semiHidden="0" w:uiPriority="20" w:unhideWhenUsed="0" w:qFormat="1"/>
-    <w:lsdException w:name="Table Grid" w:semiHidden="0" w:uiPriority="59" w:unhideWhenUsed="0"/>
-    <w:lsdException w:name="Placeholder Text" w:unhideWhenUsed="0"/>
-    <w:lsdException w:name="No Spacing" w:semiHidden="0" w:uiPriority="1" w:unhideWhenUsed="0" w:qFormat="1"/>
-    <w:lsdException w:name="Light Shading" w:semiHidden="0" w:uiPriority="60" w:unhideWhenUsed="0"/>
-    <w:lsdException w:name="Light List" w:semiHidden="0" w:uiPriority="61" w:unhideWhenUsed="0"/>
-    <w:lsdException w:name="Light Grid" w:semiHidden="0" w:uiPriority="62" w:unhideWhenUsed="0"/>
-    <w:lsdException w:name="Medium Shading 1" w:semiHidden="0" w:uiPriority="63" w:unhideWhenUsed="0"/>
-    <w:lsdException w:name="Medium Shading 2" w:semiHidden="0" w:uiPriority="64" w:unhideWhenUsed="0"/>
-    <w:lsdException w:name="Medium List 1" w:semiHidden="0" w:uiPriority="65" w:unhideWhenUsed="0"/>
-    <w:lsdException w:name="Medium List 2" w:semiHidden="0" w:uiPriority="66" w:unhideWhenUsed="0"/>
-    <w:lsdException w:name="Medium Grid 1" w:semiHidden="0" w:uiPriority="67" w:unhideWhenUsed="0"/>
-    <w:lsdException w:name="Medium Grid 2" w:semiHidden="0" w:uiPriority="68" w:unhideWhenUsed="0"/>
-    <w:lsdException w:name="Medium Grid 3" w:semiHidden="0" w:uiPriority="69" w:unhideWhenUsed="0"/>
-    <w:lsdException w:name="Dark List" w:semiHidden="0" w:uiPriority="70" w:unhideWhenUsed="0"/>
-    <w:lsdException w:name="Colorful Shading" w:semiHidden="0" w:uiPriority="71" w:unhideWhenUsed="0"/>
-    <w:lsdException w:name="Colorful List" w:semiHidden="0" w:uiPriority="72" w:unhideWhenUsed="0"/>
-    <w:lsdException w:name="Colorful Grid" w:semiHidden="0" w:uiPriority="73" w:unhideWhenUsed="0"/>
-    <w:lsdException w:name="Light Shading Accent 1" w:semiHidden="0" w:uiPriority="60" w:unhideWhenUsed="0"/>
-    <w:lsdException w:name="Light List Accent 1" w:semiHidden="0" w:uiPriority="61" w:unhideWhenUsed="0"/>
-    <w:lsdException w:name="Light Grid Accent 1" w:semiHidden="0" w:uiPriority="62" w:unhideWhenUsed="0"/>
-    <w:lsdException w:name="Medium Shading 1 Accent 1" w:semiHidden="0" w:uiPriority="63" w:unhideWhenUsed="0"/>
-    <w:lsdException w:name="Medium Shading 2 Accent 1" w:semiHidden="0" w:uiPriority="64" w:unhideWhenUsed="0"/>
-    <w:lsdException w:name="Medium List 1 Accent 1" w:semiHidden="0" w:uiPriority="65" w:unhideWhenUsed="0"/>
-    <w:lsdException w:name="Revision" w:unhideWhenUsed="0"/>
-    <w:lsdException w:name="List Paragraph" w:semiHidden="0" w:uiPriority="34" w:unhideWhenUsed="0" w:qFormat="1"/>
-    <w:lsdException w:name="Quote" w:semiHidden="0" w:uiPriority="29" w:unhideWhenUsed="0" w:qFormat="1"/>
-    <w:lsdException w:name="Intense Quote" w:semiHidden="0" w:uiPriority="30" w:unhideWhenUsed="0" w:qFormat="1"/>
-    <w:lsdException w:name="Medium List 2 Accent 1" w:semiHidden="0" w:uiPriority="66" w:unhideWhenUsed="0"/>
-    <w:lsdException w:name="Medium Grid 1 Accent 1" w:semiHidden="0" w:uiPriority="67" w:unhideWhenUsed="0"/>
-    <w:lsdException w:name="Medium Grid 2 Accent 1" w:semiHidden="0" w:uiPriority="68" w:unhideWhenUsed="0"/>
-    <w:lsdException w:name="Medium Grid 3 Accent 1" w:semiHidden="0" w:uiPriority="69" w:unhideWhenUsed="0"/>
-    <w:lsdException w:name="Dark List Accent 1" w:semiHidden="0" w:uiPriority="70" w:unhideWhenUsed="0"/>
-    <w:lsdException w:name="Colorful Shading Accent 1" w:semiHidden="0" w:uiPriority="71" w:unhideWhenUsed="0"/>
-    <w:lsdException w:name="Colorful List Accent 1" w:semiHidden="0" w:uiPriority="72" w:unhideWhenUsed="0"/>
-    <w:lsdException w:name="Colorful Grid Accent 1" w:semiHidden="0" w:uiPriority="73" w:unhideWhenUsed="0"/>
-    <w:lsdException w:name="Light Shading Accent 2" w:semiHidden="0" w:uiPriority="60" w:unhideWhenUsed="0"/>
-    <w:lsdException w:name="Light List Accent 2" w:semiHidden="0" w:uiPriority="61" w:unhideWhenUsed="0"/>
-    <w:lsdException w:name="Light Grid Accent 2" w:semiHidden="0" w:uiPriority="62" w:unhideWhenUsed="0"/>
-    <w:lsdException w:name="Medium Shading 1 Accent 2" w:semiHidden="0" w:uiPriority="63" w:unhideWhenUsed="0"/>
-    <w:lsdException w:name="Medium Shading 2 Accent 2" w:semiHidden="0" w:uiPriority="64" w:unhideWhenUsed="0"/>
-    <w:lsdException w:name="Medium List 1 Accent 2" w:semiHidden="0" w:uiPriority="65" w:unhideWhenUsed="0"/>
-    <w:lsdException w:name="Medium List 2 Accent 2" w:semiHidden="0" w:uiPriority="66" w:unhideWhenUsed="0"/>
-    <w:lsdException w:name="Medium Grid 1 Accent 2" w:semiHidden="0" w:uiPriority="67" w:unhideWhenUsed="0"/>
-    <w:lsdException w:name="Medium Grid 2 Accent 2" w:semiHidden="0" w:uiPriority="68" w:unhideWhenUsed="0"/>
-    <w:lsdException w:name="Medium Grid 3 Accent 2" w:semiHidden="0" w:uiPriority="69" w:unhideWhenUsed="0"/>
-    <w:lsdException w:name="Dark List Accent 2" w:semiHidden="0" w:uiPriority="70" w:unhideWhenUsed="0"/>
-    <w:lsdException w:name="Colorful Shading Accent 2" w:semiHidden="0" w:uiPriority="71" w:unhideWhenUsed="0"/>
-    <w:lsdException w:name="Colorful List Accent 2" w:semiHidden="0" w:uiPriority="72" w:unhideWhenUsed="0"/>
-    <w:lsdException w:name="Colorful Grid Accent 2" w:semiHidden="0" w:uiPriority="73" w:unhideWhenUsed="0"/>
-    <w:lsdException w:name="Light Shading Accent 3" w:semiHidden="0" w:uiPriority="60" w:unhideWhenUsed="0"/>
-    <w:lsdException w:name="Light List Accent 3" w:semiHidden="0" w:uiPriority="61" w:unhideWhenUsed="0"/>
-    <w:lsdException w:name="Light Grid Accent 3" w:semiHidden="0" w:uiPriority="62" w:unhideWhenUsed="0"/>
-    <w:lsdException w:name="Medium Shading 1 Accent 3" w:semiHidden="0" w:uiPriority="63" w:unhideWhenUsed="0"/>
-    <w:lsdException w:name="Medium Shading 2 Accent 3" w:semiHidden="0" w:uiPriority="64" w:unhideWhenUsed="0"/>
-    <w:lsdException w:name="Medium List 1 Accent 3" w:semiHidden="0" w:uiPriority="65" w:unhideWhenUsed="0"/>
-    <w:lsdException w:name="Medium List 2 Accent 3" w:semiHidden="0" w:uiPriority="66" w:unhideWhenUsed="0"/>
-    <w:lsdException w:name="Medium Grid 1 Accent 3" w:semiHidden="0" w:uiPriority="67" w:unhideWhenUsed="0"/>
-    <w:lsdException w:name="Medium Grid 2 Accent 3" w:semiHidden="0" w:uiPriority="68" w:unhideWhenUsed="0"/>
-    <w:lsdException w:name="Medium Grid 3 Accent 3" w:semiHidden="0" w:uiPriority="69" w:unhideWhenUsed="0"/>
-    <w:lsdException w:name="Dark List Accent 3" w:semiHidden="0" w:uiPriority="70" w:unhideWhenUsed="0"/>
-    <w:lsdException w:name="Colorful Shading Accent 3" w:semiHidden="0" w:uiPriority="71" w:unhideWhenUsed="0"/>
-    <w:lsdException w:name="Colorful List Accent 3" w:semiHidden="0" w:uiPriority="72" w:unhideWhenUsed="0"/>
-    <w:lsdException w:name="Colorful Grid Accent 3" w:semiHidden="0" w:uiPriority="73" w:unhideWhenUsed="0"/>
-    <w:lsdException w:name="Light Shading Accent 4" w:semiHidden="0" w:uiPriority="60" w:unhideWhenUsed="0"/>
-    <w:lsdException w:name="Light List Accent 4" w:semiHidden="0" w:uiPriority="61" w:unhideWhenUsed="0"/>
-    <w:lsdException w:name="Light Grid Accent 4" w:semiHidden="0" w:uiPriority="62" w:unhideWhenUsed="0"/>
-    <w:lsdException w:name="Medium Shading 1 Accent 4" w:semiHidden="0" w:uiPriority="63" w:unhideWhenUsed="0"/>
-    <w:lsdException w:name="Medium Shading 2 Accent 4" w:semiHidden="0" w:uiPriority="64" w:unhideWhenUsed="0"/>
-    <w:lsdException w:name="Medium List 1 Accent 4" w:semiHidden="0" w:uiPriority="65" w:unhideWhenUsed="0"/>
-    <w:lsdException w:name="Medium List 2 Accent 4" w:semiHidden="0" w:uiPriority="66" w:unhideWhenUsed="0"/>
-    <w:lsdException w:name="Medium Grid 1 Accent 4" w:semiHidden="0" w:uiPriority="67" w:unhideWhenUsed="0"/>
-    <w:lsdException w:name="Medium Grid 2 Accent 4" w:semiHidden="0" w:uiPriority="68" w:unhideWhenUsed="0"/>
-    <w:lsdException w:name="Medium Grid 3 Accent 4" w:semiHidden="0" w:uiPriority="69" w:unhideWhenUsed="0"/>
-    <w:lsdException w:name="Dark List Accent 4" w:semiHidden="0" w:uiPriority="70" w:unhideWhenUsed="0"/>
-    <w:lsdException w:name="Colorful Shading Accent 4" w:semiHidden="0" w:uiPriority="71" w:unhideWhenUsed="0"/>
-    <w:lsdException w:name="Colorful List Accent 4" w:semiHidden="0" w:uiPriority="72" w:unhideWhenUsed="0"/>
-    <w:lsdException w:name="Colorful Grid Accent 4" w:semiHidden="0" w:uiPriority="73" w:unhideWhenUsed="0"/>
-    <w:lsdException w:name="Light Shading Accent 5" w:semiHidden="0" w:uiPriority="60" w:unhideWhenUsed="0"/>
-    <w:lsdException w:name="Light List Accent 5" w:semiHidden="0" w:uiPriority="61" w:unhideWhenUsed="0"/>
-    <w:lsdException w:name="Light Grid Accent 5" w:semiHidden="0" w:uiPriority="62" w:unhideWhenUsed="0"/>
-    <w:lsdException w:name="Medium Shading 1 Accent 5" w:semiHidden="0" w:uiPriority="63" w:unhideWhenUsed="0"/>
-    <w:lsdException w:name="Medium Shading 2 Accent 5" w:semiHidden="0" w:uiPriority="64" w:unhideWhenUsed="0"/>
-    <w:lsdException w:name="Medium List 1 Accent 5" w:semiHidden="0" w:uiPriority="65" w:unhideWhenUsed="0"/>
-    <w:lsdException w:name="Medium List 2 Accent 5" w:semiHidden="0" w:uiPriority="66" w:unhideWhenUsed="0"/>
-    <w:lsdException w:name="Medium Grid 1 Accent 5" w:semiHidden="0" w:uiPriority="67" w:unhideWhenUsed="0"/>
-    <w:lsdException w:name="Medium Grid 2 Accent 5" w:semiHidden="0" w:uiPriority="68" w:unhideWhenUsed="0"/>
-    <w:lsdException w:name="Medium Grid 3 Accent 5" w:semiHidden="0" w:uiPriority="69" w:unhideWhenUsed="0"/>
-    <w:lsdException w:name="Dark List Accent 5" w:semiHidden="0" w:uiPriority="70" w:unhideWhenUsed="0"/>
-    <w:lsdException w:name="Colorful Shading Accent 5" w:semiHidden="0" w:uiPriority="71" w:unhideWhenUsed="0"/>
-    <w:lsdException w:name="Colorful List Accent 5" w:semiHidden="0" w:uiPriority="72" w:unhideWhenUsed="0"/>
-    <w:lsdException w:name="Colorful Grid Accent 5" w:semiHidden="0" w:uiPriority="73" w:unhideWhenUsed="0"/>
-    <w:lsdException w:name="Light Shading Accent 6" w:semiHidden="0" w:uiPriority="60" w:unhideWhenUsed="0"/>
-    <w:lsdException w:name="Light List Accent 6" w:semiHidden="0" w:uiPriority="61" w:unhideWhenUsed="0"/>
-    <w:lsdException w:name="Light Grid Accent 6" w:semiHidden="0" w:uiPriority="62" w:unhideWhenUsed="0"/>
-    <w:lsdException w:name="Medium Shading 1 Accent 6" w:semiHidden="0" w:uiPriority="63" w:unhideWhenUsed="0"/>
-    <w:lsdException w:name="Medium Shading 2 Accent 6" w:semiHidden="0" w:uiPriority="64" w:unhideWhenUsed="0"/>
-    <w:lsdException w:name="Medium List 1 Accent 6" w:semiHidden="0" w:uiPriority="65" w:unhideWhenUsed="0"/>
-    <w:lsdException w:name="Medium List 2 Accent 6" w:semiHidden="0" w:uiPriority="66" w:unhideWhenUsed="0"/>
-    <w:lsdException w:name="Medium Grid 1 Accent 6" w:semiHidden="0" w:uiPriority="67" w:unhideWhenUsed="0"/>
-    <w:lsdException w:name="Medium Grid 2 Accent 6" w:semiHidden="0" w:uiPriority="68" w:unhideWhenUsed="0"/>
-    <w:lsdException w:name="Medium Grid 3 Accent 6" w:semiHidden="0" w:uiPriority="69" w:unhideWhenUsed="0"/>
-    <w:lsdException w:name="Dark List Accent 6" w:semiHidden="0" w:uiPriority="70" w:unhideWhenUsed="0"/>
-    <w:lsdException w:name="Colorful Shading Accent 6" w:semiHidden="0" w:uiPriority="71" w:unhideWhenUsed="0"/>
-    <w:lsdException w:name="Colorful List Accent 6" w:semiHidden="0" w:uiPriority="72" w:unhideWhenUsed="0"/>
-    <w:lsdException w:name="Colorful Grid Accent 6" w:semiHidden="0" w:uiPriority="73" w:unhideWhenUsed="0"/>
-    <w:lsdException w:name="Subtle Emphasis" w:semiHidden="0" w:uiPriority="19" w:unhideWhenUsed="0" w:qFormat="1"/>
-    <w:lsdException w:name="Intense Emphasis" w:semiHidden="0" w:uiPriority="21" w:unhideWhenUsed="0" w:qFormat="1"/>
-    <w:lsdException w:name="Subtle Reference" w:semiHidden="0" w:uiPriority="31" w:unhideWhenUsed="0" w:qFormat="1"/>
-    <w:lsdException w:name="Intense Reference" w:semiHidden="0" w:uiPriority="32" w:unhideWhenUsed="0" w:qFormat="1"/>
-    <w:lsdException w:name="Book Title" w:semiHidden="0" w:uiPriority="33" w:unhideWhenUsed="0" w:qFormat="1"/>
-    <w:lsdException w:name="Bibliography" w:uiPriority="37"/>
-    <w:lsdException w:name="TOC Heading" w:uiPriority="39" w:qFormat="1"/>
+  <w:latentStyles w:defLockedState="0" w:defUIPriority="99" w:defSemiHidden="0" w:defUnhideWhenUsed="0" w:defQFormat="0" w:count="371">
+    <w:lsdException w:name="Normal" w:uiPriority="0" w:qFormat="1"/>
+    <w:lsdException w:name="heading 1" w:uiPriority="9" w:qFormat="1"/>
+    <w:lsdException w:name="heading 2" w:semiHidden="1" w:uiPriority="9" w:unhideWhenUsed="1" w:qFormat="1"/>
+    <w:lsdException w:name="heading 3" w:semiHidden="1" w:uiPriority="9" w:unhideWhenUsed="1" w:qFormat="1"/>
+    <w:lsdException w:name="heading 4" w:semiHidden="1" w:uiPriority="9" w:unhideWhenUsed="1" w:qFormat="1"/>
+    <w:lsdException w:name="heading 5" w:semiHidden="1" w:uiPriority="9" w:unhideWhenUsed="1" w:qFormat="1"/>
+    <w:lsdException w:name="heading 6" w:semiHidden="1" w:uiPriority="9" w:unhideWhenUsed="1" w:qFormat="1"/>
+    <w:lsdException w:name="heading 7" w:semiHidden="1" w:uiPriority="9" w:unhideWhenUsed="1" w:qFormat="1"/>
+    <w:lsdException w:name="heading 8" w:semiHidden="1" w:uiPriority="9" w:unhideWhenUsed="1" w:qFormat="1"/>
+    <w:lsdException w:name="heading 9" w:semiHidden="1" w:uiPriority="9" w:unhideWhenUsed="1" w:qFormat="1"/>
+    <w:lsdException w:name="index 1" w:semiHidden="1" w:unhideWhenUsed="1"/>
+    <w:lsdException w:name="index 2" w:semiHidden="1" w:unhideWhenUsed="1"/>
+    <w:lsdException w:name="index 3" w:semiHidden="1" w:unhideWhenUsed="1"/>
+    <w:lsdException w:name="index 4" w:semiHidden="1" w:unhideWhenUsed="1"/>
+    <w:lsdException w:name="index 5" w:semiHidden="1" w:unhideWhenUsed="1"/>
+    <w:lsdException w:name="index 6" w:semiHidden="1" w:unhideWhenUsed="1"/>
+    <w:lsdException w:name="index 7" w:semiHidden="1" w:unhideWhenUsed="1"/>
+    <w:lsdException w:name="index 8" w:semiHidden="1" w:unhideWhenUsed="1"/>
+    <w:lsdException w:name="index 9" w:semiHidden="1" w:unhideWhenUsed="1"/>
+    <w:lsdException w:name="toc 1" w:semiHidden="1" w:uiPriority="39" w:unhideWhenUsed="1"/>
+    <w:lsdException w:name="toc 2" w:semiHidden="1" w:uiPriority="39" w:unhideWhenUsed="1"/>
+    <w:lsdException w:name="toc 3" w:semiHidden="1" w:uiPriority="39" w:unhideWhenUsed="1"/>
+    <w:lsdException w:name="toc 4" w:semiHidden="1" w:uiPriority="39" w:unhideWhenUsed="1"/>
+    <w:lsdException w:name="toc 5" w:semiHidden="1" w:uiPriority="39" w:unhideWhenUsed="1"/>
+    <w:lsdException w:name="toc 6" w:semiHidden="1" w:uiPriority="39" w:unhideWhenUsed="1"/>
+    <w:lsdException w:name="toc 7" w:semiHidden="1" w:uiPriority="39" w:unhideWhenUsed="1"/>
+    <w:lsdException w:name="toc 8" w:semiHidden="1" w:uiPriority="39" w:unhideWhenUsed="1"/>
+    <w:lsdException w:name="toc 9" w:semiHidden="1" w:uiPriority="39" w:unhideWhenUsed="1"/>
+    <w:lsdException w:name="Normal Indent" w:semiHidden="1" w:unhideWhenUsed="1"/>
+    <w:lsdException w:name="footnote text" w:semiHidden="1" w:unhideWhenUsed="1"/>
+    <w:lsdException w:name="annotation text" w:semiHidden="1" w:unhideWhenUsed="1"/>
+    <w:lsdException w:name="header" w:semiHidden="1" w:unhideWhenUsed="1"/>
+    <w:lsdException w:name="footer" w:semiHidden="1" w:unhideWhenUsed="1"/>
+    <w:lsdException w:name="index heading" w:semiHidden="1" w:unhideWhenUsed="1"/>
+    <w:lsdException w:name="caption" w:semiHidden="1" w:uiPriority="35" w:unhideWhenUsed="1" w:qFormat="1"/>
+    <w:lsdException w:name="table of figures" w:semiHidden="1" w:unhideWhenUsed="1"/>
+    <w:lsdException w:name="envelope address" w:semiHidden="1" w:unhideWhenUsed="1"/>
+    <w:lsdException w:name="envelope return" w:semiHidden="1" w:unhideWhenUsed="1"/>
+    <w:lsdException w:name="footnote reference" w:semiHidden="1" w:unhideWhenUsed="1"/>
+    <w:lsdException w:name="annotation reference" w:semiHidden="1" w:unhideWhenUsed="1"/>
+    <w:lsdException w:name="line number" w:semiHidden="1" w:unhideWhenUsed="1"/>
+    <w:lsdException w:name="page number" w:semiHidden="1" w:unhideWhenUsed="1"/>
+    <w:lsdException w:name="endnote reference" w:semiHidden="1" w:unhideWhenUsed="1"/>
+    <w:lsdException w:name="endnote text" w:semiHidden="1" w:unhideWhenUsed="1"/>
+    <w:lsdException w:name="table of authorities" w:semiHidden="1" w:unhideWhenUsed="1"/>
+    <w:lsdException w:name="macro" w:semiHidden="1" w:unhideWhenUsed="1"/>
+    <w:lsdException w:name="toa heading" w:semiHidden="1" w:unhideWhenUsed="1"/>
+    <w:lsdException w:name="List" w:semiHidden="1" w:unhideWhenUsed="1"/>
+    <w:lsdException w:name="List Bullet" w:semiHidden="1" w:unhideWhenUsed="1"/>
+    <w:lsdException w:name="List Number" w:semiHidden="1" w:unhideWhenUsed="1"/>
+    <w:lsdException w:name="List 2" w:semiHidden="1" w:unhideWhenUsed="1"/>
+    <w:lsdException w:name="List 3" w:semiHidden="1" w:unhideWhenUsed="1"/>
+    <w:lsdException w:name="List 4" w:semiHidden="1" w:unhideWhenUsed="1"/>
+    <w:lsdException w:name="List 5" w:semiHidden="1" w:unhideWhenUsed="1"/>
+    <w:lsdException w:name="List Bullet 2" w:semiHidden="1" w:unhideWhenUsed="1"/>
+    <w:lsdException w:name="List Bullet 3" w:semiHidden="1" w:unhideWhenUsed="1"/>
+    <w:lsdException w:name="List Bullet 4" w:semiHidden="1" w:unhideWhenUsed="1"/>
+    <w:lsdException w:name="List Bullet 5" w:semiHidden="1" w:unhideWhenUsed="1"/>
+    <w:lsdException w:name="List Number 2" w:semiHidden="1" w:unhideWhenUsed="1"/>
+    <w:lsdException w:name="List Number 3" w:semiHidden="1" w:unhideWhenUsed="1"/>
+    <w:lsdException w:name="List Number 4" w:semiHidden="1" w:unhideWhenUsed="1"/>
+    <w:lsdException w:name="List Number 5" w:semiHidden="1" w:unhideWhenUsed="1"/>
+    <w:lsdException w:name="Title" w:uiPriority="10" w:qFormat="1"/>
+    <w:lsdException w:name="Closing" w:semiHidden="1" w:unhideWhenUsed="1"/>
+    <w:lsdException w:name="Signature" w:semiHidden="1" w:unhideWhenUsed="1"/>
+    <w:lsdException w:name="Default Paragraph Font" w:semiHidden="1" w:uiPriority="1" w:unhideWhenUsed="1"/>
+    <w:lsdException w:name="Body Text" w:semiHidden="1" w:unhideWhenUsed="1"/>
+    <w:lsdException w:name="Body Text Indent" w:semiHidden="1" w:unhideWhenUsed="1"/>
+    <w:lsdException w:name="List Continue" w:semiHidden="1" w:unhideWhenUsed="1"/>
+    <w:lsdException w:name="List Continue 2" w:semiHidden="1" w:unhideWhenUsed="1"/>
+    <w:lsdException w:name="List Continue 3" w:semiHidden="1" w:unhideWhenUsed="1"/>
+    <w:lsdException w:name="List Continue 4" w:semiHidden="1" w:unhideWhenUsed="1"/>
+    <w:lsdException w:name="List Continue 5" w:semiHidden="1" w:unhideWhenUsed="1"/>
+    <w:lsdException w:name="Message Header" w:semiHidden="1" w:unhideWhenUsed="1"/>
+    <w:lsdException w:name="Subtitle" w:uiPriority="11" w:qFormat="1"/>
+    <w:lsdException w:name="Salutation" w:semiHidden="1" w:unhideWhenUsed="1"/>
+    <w:lsdException w:name="Date" w:semiHidden="1" w:unhideWhenUsed="1"/>
+    <w:lsdException w:name="Body Text First Indent" w:semiHidden="1" w:unhideWhenUsed="1"/>
+    <w:lsdException w:name="Body Text First Indent 2" w:semiHidden="1" w:unhideWhenUsed="1"/>
+    <w:lsdException w:name="Note Heading" w:semiHidden="1" w:unhideWhenUsed="1"/>
+    <w:lsdException w:name="Body Text 2" w:semiHidden="1" w:unhideWhenUsed="1"/>
+    <w:lsdException w:name="Body Text 3" w:semiHidden="1" w:unhideWhenUsed="1"/>
+    <w:lsdException w:name="Body Text Indent 2" w:semiHidden="1" w:unhideWhenUsed="1"/>
+    <w:lsdException w:name="Body Text Indent 3" w:semiHidden="1" w:unhideWhenUsed="1"/>
+    <w:lsdException w:name="Block Text" w:semiHidden="1" w:unhideWhenUsed="1"/>
+    <w:lsdException w:name="Hyperlink" w:semiHidden="1" w:unhideWhenUsed="1"/>
+    <w:lsdException w:name="FollowedHyperlink" w:semiHidden="1" w:unhideWhenUsed="1"/>
+    <w:lsdException w:name="Strong" w:uiPriority="22" w:qFormat="1"/>
+    <w:lsdException w:name="Emphasis" w:uiPriority="20" w:qFormat="1"/>
+    <w:lsdException w:name="Document Map" w:semiHidden="1" w:unhideWhenUsed="1"/>
+    <w:lsdException w:name="Plain Text" w:semiHidden="1" w:unhideWhenUsed="1"/>
+    <w:lsdException w:name="E-mail Signature" w:semiHidden="1" w:unhideWhenUsed="1"/>
+    <w:lsdException w:name="HTML Top of Form" w:semiHidden="1" w:unhideWhenUsed="1"/>
+    <w:lsdException w:name="HTML Bottom of Form" w:semiHidden="1" w:unhideWhenUsed="1"/>
+    <w:lsdException w:name="Normal (Web)" w:semiHidden="1" w:unhideWhenUsed="1"/>
+    <w:lsdException w:name="HTML Acronym" w:semiHidden="1" w:unhideWhenUsed="1"/>
+    <w:lsdException w:name="HTML Address" w:semiHidden="1" w:unhideWhenUsed="1"/>
+    <w:lsdException w:name="HTML Cite" w:semiHidden="1" w:unhideWhenUsed="1"/>
+    <w:lsdException w:name="HTML Code" w:semiHidden="1" w:unhideWhenUsed="1"/>
+    <w:lsdException w:name="HTML Definition" w:semiHidden="1" w:unhideWhenUsed="1"/>
+    <w:lsdException w:name="HTML Keyboard" w:semiHidden="1" w:unhideWhenUsed="1"/>
+    <w:lsdException w:name="HTML Preformatted" w:semiHidden="1" w:unhideWhenUsed="1"/>
+    <w:lsdException w:name="HTML Sample" w:semiHidden="1" w:unhideWhenUsed="1"/>
+    <w:lsdException w:name="HTML Typewriter" w:semiHidden="1" w:unhideWhenUsed="1"/>
+    <w:lsdException w:name="HTML Variable" w:semiHidden="1" w:unhideWhenUsed="1"/>
+    <w:lsdException w:name="Normal Table" w:semiHidden="1" w:unhideWhenUsed="1"/>
+    <w:lsdException w:name="annotation subject" w:semiHidden="1" w:unhideWhenUsed="1"/>
+    <w:lsdException w:name="No List" w:semiHidden="1" w:unhideWhenUsed="1"/>
+    <w:lsdException w:name="Outline List 1" w:semiHidden="1" w:unhideWhenUsed="1"/>
+    <w:lsdException w:name="Outline List 2" w:semiHidden="1" w:unhideWhenUsed="1"/>
+    <w:lsdException w:name="Outline List 3" w:semiHidden="1" w:unhideWhenUsed="1"/>
+    <w:lsdException w:name="Table Simple 1" w:semiHidden="1" w:unhideWhenUsed="1"/>
+    <w:lsdException w:name="Table Simple 2" w:semiHidden="1" w:unhideWhenUsed="1"/>
+    <w:lsdException w:name="Table Simple 3" w:semiHidden="1" w:unhideWhenUsed="1"/>
+    <w:lsdException w:name="Table Classic 1" w:semiHidden="1" w:unhideWhenUsed="1"/>
+    <w:lsdException w:name="Table Classic 2" w:semiHidden="1" w:unhideWhenUsed="1"/>
+    <w:lsdException w:name="Table Classic 3" w:semiHidden="1" w:unhideWhenUsed="1"/>
+    <w:lsdException w:name="Table Classic 4" w:semiHidden="1" w:unhideWhenUsed="1"/>
+    <w:lsdException w:name="Table Colorful 1" w:semiHidden="1" w:unhideWhenUsed="1"/>
+    <w:lsdException w:name="Table Colorful 2" w:semiHidden="1" w:unhideWhenUsed="1"/>
+    <w:lsdException w:name="Table Colorful 3" w:semiHidden="1" w:unhideWhenUsed="1"/>
+    <w:lsdException w:name="Table Columns 1" w:semiHidden="1" w:unhideWhenUsed="1"/>
+    <w:lsdException w:name="Table Columns 2" w:semiHidden="1" w:unhideWhenUsed="1"/>
+    <w:lsdException w:name="Table Columns 3" w:semiHidden="1" w:unhideWhenUsed="1"/>
+    <w:lsdException w:name="Table Columns 4" w:semiHidden="1" w:unhideWhenUsed="1"/>
+    <w:lsdException w:name="Table Columns 5" w:semiHidden="1" w:unhideWhenUsed="1"/>
+    <w:lsdException w:name="Table Grid 1" w:semiHidden="1" w:unhideWhenUsed="1"/>
+    <w:lsdException w:name="Table Grid 2" w:semiHidden="1" w:unhideWhenUsed="1"/>
+    <w:lsdException w:name="Table Grid 3" w:semiHidden="1" w:unhideWhenUsed="1"/>
+    <w:lsdException w:name="Table Grid 4" w:semiHidden="1" w:unhideWhenUsed="1"/>
+    <w:lsdException w:name="Table Grid 5" w:semiHidden="1" w:unhideWhenUsed="1"/>
+    <w:lsdException w:name="Table Grid 6" w:semiHidden="1" w:unhideWhenUsed="1"/>
+    <w:lsdException w:name="Table Grid 7" w:semiHidden="1" w:unhideWhenUsed="1"/>
+    <w:lsdException w:name="Table Grid 8" w:semiHidden="1" w:unhideWhenUsed="1"/>
+    <w:lsdException w:name="Table List 1" w:semiHidden="1" w:unhideWhenUsed="1"/>
+    <w:lsdException w:name="Table List 2" w:semiHidden="1" w:unhideWhenUsed="1"/>
+    <w:lsdException w:name="Table List 3" w:semiHidden="1" w:unhideWhenUsed="1"/>
+    <w:lsdException w:name="Table List 4" w:semiHidden="1" w:unhideWhenUsed="1"/>
+    <w:lsdException w:name="Table List 5" w:semiHidden="1" w:unhideWhenUsed="1"/>
+    <w:lsdException w:name="Table List 6" w:semiHidden="1" w:unhideWhenUsed="1"/>
+    <w:lsdException w:name="Table List 7" w:semiHidden="1" w:unhideWhenUsed="1"/>
+    <w:lsdException w:name="Table List 8" w:semiHidden="1" w:unhideWhenUsed="1"/>
+    <w:lsdException w:name="Table 3D effects 1" w:semiHidden="1" w:unhideWhenUsed="1"/>
+    <w:lsdException w:name="Table 3D effects 2" w:semiHidden="1" w:unhideWhenUsed="1"/>
+    <w:lsdException w:name="Table 3D effects 3" w:semiHidden="1" w:unhideWhenUsed="1"/>
+    <w:lsdException w:name="Table Contemporary" w:semiHidden="1" w:unhideWhenUsed="1"/>
+    <w:lsdException w:name="Table Elegant" w:semiHidden="1" w:unhideWhenUsed="1"/>
+    <w:lsdException w:name="Table Professional" w:semiHidden="1" w:unhideWhenUsed="1"/>
+    <w:lsdException w:name="Table Subtle 1" w:semiHidden="1" w:unhideWhenUsed="1"/>
+    <w:lsdException w:name="Table Subtle 2" w:semiHidden="1" w:unhideWhenUsed="1"/>
+    <w:lsdException w:name="Table Web 1" w:semiHidden="1" w:unhideWhenUsed="1"/>
+    <w:lsdException w:name="Table Web 2" w:semiHidden="1" w:unhideWhenUsed="1"/>
+    <w:lsdException w:name="Table Web 3" w:semiHidden="1" w:unhideWhenUsed="1"/>
+    <w:lsdException w:name="Balloon Text" w:semiHidden="1" w:unhideWhenUsed="1"/>
+    <w:lsdException w:name="Table Grid" w:uiPriority="59"/>
+    <w:lsdException w:name="Table Theme" w:semiHidden="1" w:unhideWhenUsed="1"/>
+    <w:lsdException w:name="Placeholder Text" w:semiHidden="1"/>
+    <w:lsdException w:name="No Spacing" w:uiPriority="1" w:qFormat="1"/>
+    <w:lsdException w:name="Light Shading" w:uiPriority="60"/>
+    <w:lsdException w:name="Light List" w:uiPriority="61"/>
+    <w:lsdException w:name="Light Grid" w:uiPriority="62"/>
+    <w:lsdException w:name="Medium Shading 1" w:uiPriority="63"/>
+    <w:lsdException w:name="Medium Shading 2" w:uiPriority="64"/>
+    <w:lsdException w:name="Medium List 1" w:uiPriority="65"/>
+    <w:lsdException w:name="Medium List 2" w:uiPriority="66"/>
+    <w:lsdException w:name="Medium Grid 1" w:uiPriority="67"/>
+    <w:lsdException w:name="Medium Grid 2" w:uiPriority="68"/>
+    <w:lsdException w:name="Medium Grid 3" w:uiPriority="69"/>
+    <w:lsdException w:name="Dark List" w:uiPriority="70"/>
+    <w:lsdException w:name="Colorful Shading" w:uiPriority="71"/>
+    <w:lsdException w:name="Colorful List" w:uiPriority="72"/>
+    <w:lsdException w:name="Colorful Grid" w:uiPriority="73"/>
+    <w:lsdException w:name="Light Shading Accent 1" w:uiPriority="60"/>
+    <w:lsdException w:name="Light List Accent 1" w:uiPriority="61"/>
+    <w:lsdException w:name="Light Grid Accent 1" w:uiPriority="62"/>
+    <w:lsdException w:name="Medium Shading 1 Accent 1" w:uiPriority="63"/>
+    <w:lsdException w:name="Medium Shading 2 Accent 1" w:uiPriority="64"/>
+    <w:lsdException w:name="Medium List 1 Accent 1" w:uiPriority="65"/>
+    <w:lsdException w:name="Revision" w:semiHidden="1"/>
+    <w:lsdException w:name="List Paragraph" w:uiPriority="34" w:qFormat="1"/>
+    <w:lsdException w:name="Quote" w:uiPriority="29" w:qFormat="1"/>
+    <w:lsdException w:name="Intense Quote" w:uiPriority="30" w:qFormat="1"/>
+    <w:lsdException w:name="Medium List 2 Accent 1" w:uiPriority="66"/>
+    <w:lsdException w:name="Medium Grid 1 Accent 1" w:uiPriority="67"/>
+    <w:lsdException w:name="Medium Grid 2 Accent 1" w:uiPriority="68"/>
+    <w:lsdException w:name="Medium Grid 3 Accent 1" w:uiPriority="69"/>
+    <w:lsdException w:name="Dark List Accent 1" w:uiPriority="70"/>
+    <w:lsdException w:name="Colorful Shading Accent 1" w:uiPriority="71"/>
+    <w:lsdException w:name="Colorful List Accent 1" w:uiPriority="72"/>
+    <w:lsdException w:name="Colorful Grid Accent 1" w:uiPriority="73"/>
+    <w:lsdException w:name="Light Shading Accent 2" w:uiPriority="60"/>
+    <w:lsdException w:name="Light List Accent 2" w:uiPriority="61"/>
+    <w:lsdException w:name="Light Grid Accent 2" w:uiPriority="62"/>
+    <w:lsdException w:name="Medium Shading 1 Accent 2" w:uiPriority="63"/>
+    <w:lsdException w:name="Medium Shading 2 Accent 2" w:uiPriority="64"/>
+    <w:lsdException w:name="Medium List 1 Accent 2" w:uiPriority="65"/>
+    <w:lsdException w:name="Medium List 2 Accent 2" w:uiPriority="66"/>
+    <w:lsdException w:name="Medium Grid 1 Accent 2" w:uiPriority="67"/>
+    <w:lsdException w:name="Medium Grid 2 Accent 2" w:uiPriority="68"/>
+    <w:lsdException w:name="Medium Grid 3 Accent 2" w:uiPriority="69"/>
+    <w:lsdException w:name="Dark List Accent 2" w:uiPriority="70"/>
+    <w:lsdException w:name="Colorful Shading Accent 2" w:uiPriority="71"/>
+    <w:lsdException w:name="Colorful List Accent 2" w:uiPriority="72"/>
+    <w:lsdException w:name="Colorful Grid Accent 2" w:uiPriority="73"/>
+    <w:lsdException w:name="Light Shading Accent 3" w:uiPriority="60"/>
+    <w:lsdException w:name="Light List Accent 3" w:uiPriority="61"/>
+    <w:lsdException w:name="Light Grid Accent 3" w:uiPriority="62"/>
+    <w:lsdException w:name="Medium Shading 1 Accent 3" w:uiPriority="63"/>
+    <w:lsdException w:name="Medium Shading 2 Accent 3" w:uiPriority="64"/>
+    <w:lsdException w:name="Medium List 1 Accent 3" w:uiPriority="65"/>
+    <w:lsdException w:name="Medium List 2 Accent 3" w:uiPriority="66"/>
+    <w:lsdException w:name="Medium Grid 1 Accent 3" w:uiPriority="67"/>
+    <w:lsdException w:name="Medium Grid 2 Accent 3" w:uiPriority="68"/>
+    <w:lsdException w:name="Medium Grid 3 Accent 3" w:uiPriority="69"/>
+    <w:lsdException w:name="Dark List Accent 3" w:uiPriority="70"/>
+    <w:lsdException w:name="Colorful Shading Accent 3" w:uiPriority="71"/>
+    <w:lsdException w:name="Colorful List Accent 3" w:uiPriority="72"/>
+    <w:lsdException w:name="Colorful Grid Accent 3" w:uiPriority="73"/>
+    <w:lsdException w:name="Light Shading Accent 4" w:uiPriority="60"/>
+    <w:lsdException w:name="Light List Accent 4" w:uiPriority="61"/>
+    <w:lsdException w:name="Light Grid Accent 4" w:uiPriority="62"/>
+    <w:lsdException w:name="Medium Shading 1 Accent 4" w:uiPriority="63"/>
+    <w:lsdException w:name="Medium Shading 2 Accent 4" w:uiPriority="64"/>
+    <w:lsdException w:name="Medium List 1 Accent 4" w:uiPriority="65"/>
+    <w:lsdException w:name="Medium List 2 Accent 4" w:uiPriority="66"/>
+    <w:lsdException w:name="Medium Grid 1 Accent 4" w:uiPriority="67"/>
+    <w:lsdException w:name="Medium Grid 2 Accent 4" w:uiPriority="68"/>
+    <w:lsdException w:name="Medium Grid 3 Accent 4" w:uiPriority="69"/>
+    <w:lsdException w:name="Dark List Accent 4" w:uiPriority="70"/>
+    <w:lsdException w:name="Colorful Shading Accent 4" w:uiPriority="71"/>
+    <w:lsdException w:name="Colorful List Accent 4" w:uiPriority="72"/>
+    <w:lsdException w:name="Colorful Grid Accent 4" w:uiPriority="73"/>
+    <w:lsdException w:name="Light Shading Accent 5" w:uiPriority="60"/>
+    <w:lsdException w:name="Light List Accent 5" w:uiPriority="61"/>
+    <w:lsdException w:name="Light Grid Accent 5" w:uiPriority="62"/>
+    <w:lsdException w:name="Medium Shading 1 Accent 5" w:uiPriority="63"/>
+    <w:lsdException w:name="Medium Shading 2 Accent 5" w:uiPriority="64"/>
+    <w:lsdException w:name="Medium List 1 Accent 5" w:uiPriority="65"/>
+    <w:lsdException w:name="Medium List 2 Accent 5" w:uiPriority="66"/>
+    <w:lsdException w:name="Medium Grid 1 Accent 5" w:uiPriority="67"/>
+    <w:lsdException w:name="Medium Grid 2 Accent 5" w:uiPriority="68"/>
+    <w:lsdException w:name="Medium Grid 3 Accent 5" w:uiPriority="69"/>
+    <w:lsdException w:name="Dark List Accent 5" w:uiPriority="70"/>
+    <w:lsdException w:name="Colorful Shading Accent 5" w:uiPriority="71"/>
+    <w:lsdException w:name="Colorful List Accent 5" w:uiPriority="72"/>
+    <w:lsdException w:name="Colorful Grid Accent 5" w:uiPriority="73"/>
+    <w:lsdException w:name="Light Shading Accent 6" w:uiPriority="60"/>
+    <w:lsdException w:name="Light List Accent 6" w:uiPriority="61"/>
+    <w:lsdException w:name="Light Grid Accent 6" w:uiPriority="62"/>
+    <w:lsdException w:name="Medium Shading 1 Accent 6" w:uiPriority="63"/>
+    <w:lsdException w:name="Medium Shading 2 Accent 6" w:uiPriority="64"/>
+    <w:lsdException w:name="Medium List 1 Accent 6" w:uiPriority="65"/>
+    <w:lsdException w:name="Medium List 2 Accent 6" w:uiPriority="66"/>
+    <w:lsdException w:name="Medium Grid 1 Accent 6" w:uiPriority="67"/>
+    <w:lsdException w:name="Medium Grid 2 Accent 6" w:uiPriority="68"/>
+    <w:lsdException w:name="Medium Grid 3 Accent 6" w:uiPriority="69"/>
+    <w:lsdException w:name="Dark List Accent 6" w:uiPriority="70"/>
+    <w:lsdException w:name="Colorful Shading Accent 6" w:uiPriority="71"/>
+    <w:lsdException w:name="Colorful List Accent 6" w:uiPriority="72"/>
+    <w:lsdException w:name="Colorful Grid Accent 6" w:uiPriority="73"/>
+    <w:lsdException w:name="Subtle Emphasis" w:uiPriority="19" w:qFormat="1"/>
+    <w:lsdException w:name="Intense Emphasis" w:uiPriority="21" w:qFormat="1"/>
+    <w:lsdException w:name="Subtle Reference" w:uiPriority="31" w:qFormat="1"/>
+    <w:lsdException w:name="Intense Reference" w:uiPriority="32" w:qFormat="1"/>
+    <w:lsdException w:name="Book Title" w:uiPriority="33" w:qFormat="1"/>
+    <w:lsdException w:name="Bibliography" w:semiHidden="1" w:uiPriority="37" w:unhideWhenUsed="1"/>
+    <w:lsdException w:name="TOC Heading" w:semiHidden="1" w:uiPriority="39" w:unhideWhenUsed="1" w:qFormat="1"/>
+    <w:lsdException w:name="Plain Table 1" w:uiPriority="41"/>
+    <w:lsdException w:name="Plain Table 2" w:uiPriority="42"/>
+    <w:lsdException w:name="Plain Table 3" w:uiPriority="43"/>
+    <w:lsdException w:name="Plain Table 4" w:uiPriority="44"/>
+    <w:lsdException w:name="Plain Table 5" w:uiPriority="45"/>
+    <w:lsdException w:name="Grid Table Light" w:uiPriority="40"/>
+    <w:lsdException w:name="Grid Table 1 Light" w:uiPriority="46"/>
+    <w:lsdException w:name="Grid Table 2" w:uiPriority="47"/>
+    <w:lsdException w:name="Grid Table 3" w:uiPriority="48"/>
+    <w:lsdException w:name="Grid Table 4" w:uiPriority="49"/>
+    <w:lsdException w:name="Grid Table 5 Dark" w:uiPriority="50"/>
+    <w:lsdException w:name="Grid Table 6 Colorful" w:uiPriority="51"/>
+    <w:lsdException w:name="Grid Table 7 Colorful" w:uiPriority="52"/>
+    <w:lsdException w:name="Grid Table 1 Light Accent 1" w:uiPriority="46"/>
+    <w:lsdException w:name="Grid Table 2 Accent 1" w:uiPriority="47"/>
+    <w:lsdException w:name="Grid Table 3 Accent 1" w:uiPriority="48"/>
+    <w:lsdException w:name="Grid Table 4 Accent 1" w:uiPriority="49"/>
+    <w:lsdException w:name="Grid Table 5 Dark Accent 1" w:uiPriority="50"/>
+    <w:lsdException w:name="Grid Table 6 Colorful Accent 1" w:uiPriority="51"/>
+    <w:lsdException w:name="Grid Table 7 Colorful Accent 1" w:uiPriority="52"/>
+    <w:lsdException w:name="Grid Table 1 Light Accent 2" w:uiPriority="46"/>
+    <w:lsdException w:name="Grid Table 2 Accent 2" w:uiPriority="47"/>
+    <w:lsdException w:name="Grid Table 3 Accent 2" w:uiPriority="48"/>
+    <w:lsdException w:name="Grid Table 4 Accent 2" w:uiPriority="49"/>
+    <w:lsdException w:name="Grid Table 5 Dark Accent 2" w:uiPriority="50"/>
+    <w:lsdException w:name="Grid Table 6 Colorful Accent 2" w:uiPriority="51"/>
+    <w:lsdException w:name="Grid Table 7 Colorful Accent 2" w:uiPriority="52"/>
+    <w:lsdException w:name="Grid Table 1 Light Accent 3" w:uiPriority="46"/>
+    <w:lsdException w:name="Grid Table 2 Accent 3" w:uiPriority="47"/>
+    <w:lsdException w:name="Grid Table 3 Accent 3" w:uiPriority="48"/>
+    <w:lsdException w:name="Grid Table 4 Accent 3" w:uiPriority="49"/>
+    <w:lsdException w:name="Grid Table 5 Dark Accent 3" w:uiPriority="50"/>
+    <w:lsdException w:name="Grid Table 6 Colorful Accent 3" w:uiPriority="51"/>
+    <w:lsdException w:name="Grid Table 7 Colorful Accent 3" w:uiPriority="52"/>
+    <w:lsdException w:name="Grid Table 1 Light Accent 4" w:uiPriority="46"/>
+    <w:lsdException w:name="Grid Table 2 Accent 4" w:uiPriority="47"/>
+    <w:lsdException w:name="Grid Table 3 Accent 4" w:uiPriority="48"/>
+    <w:lsdException w:name="Grid Table 4 Accent 4" w:uiPriority="49"/>
+    <w:lsdException w:name="Grid Table 5 Dark Accent 4" w:uiPriority="50"/>
+    <w:lsdException w:name="Grid Table 6 Colorful Accent 4" w:uiPriority="51"/>
+    <w:lsdException w:name="Grid Table 7 Colorful Accent 4" w:uiPriority="52"/>
+    <w:lsdException w:name="Grid Table 1 Light Accent 5" w:uiPriority="46"/>
+    <w:lsdException w:name="Grid Table 2 Accent 5" w:uiPriority="47"/>
+    <w:lsdException w:name="Grid Table 3 Accent 5" w:uiPriority="48"/>
+    <w:lsdException w:name="Grid Table 4 Accent 5" w:uiPriority="49"/>
+    <w:lsdException w:name="Grid Table 5 Dark Accent 5" w:uiPriority="50"/>
+    <w:lsdException w:name="Grid Table 6 Colorful Accent 5" w:uiPriority="51"/>
+    <w:lsdException w:name="Grid Table 7 Colorful Accent 5" w:uiPriority="52"/>
+    <w:lsdException w:name="Grid Table 1 Light Accent 6" w:uiPriority="46"/>
+    <w:lsdException w:name="Grid Table 2 Accent 6" w:uiPriority="47"/>
+    <w:lsdException w:name="Grid Table 3 Accent 6" w:uiPriority="48"/>
+    <w:lsdException w:name="Grid Table 4 Accent 6" w:uiPriority="49"/>
+    <w:lsdException w:name="Grid Table 5 Dark Accent 6" w:uiPriority="50"/>
+    <w:lsdException w:name="Grid Table 6 Colorful Accent 6" w:uiPriority="51"/>
+    <w:lsdException w:name="Grid Table 7 Colorful Accent 6" w:uiPriority="52"/>
+    <w:lsdException w:name="List Table 1 Light" w:uiPriority="46"/>
+    <w:lsdException w:name="List Table 2" w:uiPriority="47"/>
+    <w:lsdException w:name="List Table 3" w:uiPriority="48"/>
+    <w:lsdException w:name="List Table 4" w:uiPriority="49"/>
+    <w:lsdException w:name="List Table 5 Dark" w:uiPriority="50"/>
+    <w:lsdException w:name="List Table 6 Colorful" w:uiPriority="51"/>
+    <w:lsdException w:name="List Table 7 Colorful" w:uiPriority="52"/>
+    <w:lsdException w:name="List Table 1 Light Accent 1" w:uiPriority="46"/>
+    <w:lsdException w:name="List Table 2 Accent 1" w:uiPriority="47"/>
+    <w:lsdException w:name="List Table 3 Accent 1" w:uiPriority="48"/>
+    <w:lsdException w:name="List Table 4 Accent 1" w:uiPriority="49"/>
+    <w:lsdException w:name="List Table 5 Dark Accent 1" w:uiPriority="50"/>
+    <w:lsdException w:name="List Table 6 Colorful Accent 1" w:uiPriority="51"/>
+    <w:lsdException w:name="List Table 7 Colorful Accent 1" w:uiPriority="52"/>
+    <w:lsdException w:name="List Table 1 Light Accent 2" w:uiPriority="46"/>
+    <w:lsdException w:name="List Table 2 Accent 2" w:uiPriority="47"/>
+    <w:lsdException w:name="List Table 3 Accent 2" w:uiPriority="48"/>
+    <w:lsdException w:name="List Table 4 Accent 2" w:uiPriority="49"/>
+    <w:lsdException w:name="List Table 5 Dark Accent 2" w:uiPriority="50"/>
+    <w:lsdException w:name="List Table 6 Colorful Accent 2" w:uiPriority="51"/>
+    <w:lsdException w:name="List Table 7 Colorful Accent 2" w:uiPriority="52"/>
+    <w:lsdException w:name="List Table 1 Light Accent 3" w:uiPriority="46"/>
+    <w:lsdException w:name="List Table 2 Accent 3" w:uiPriority="47"/>
+    <w:lsdException w:name="List Table 3 Accent 3" w:uiPriority="48"/>
+    <w:lsdException w:name="List Table 4 Accent 3" w:uiPriority="49"/>
+    <w:lsdException w:name="List Table 5 Dark Accent 3" w:uiPriority="50"/>
+    <w:lsdException w:name="List Table 6 Colorful Accent 3" w:uiPriority="51"/>
+    <w:lsdException w:name="List Table 7 Colorful Accent 3" w:uiPriority="52"/>
+    <w:lsdException w:name="List Table 1 Light Accent 4" w:uiPriority="46"/>
+    <w:lsdException w:name="List Table 2 Accent 4" w:uiPriority="47"/>
+    <w:lsdException w:name="List Table 3 Accent 4" w:uiPriority="48"/>
+    <w:lsdException w:name="List Table 4 Accent 4" w:uiPriority="49"/>
+    <w:lsdException w:name="List Table 5 Dark Accent 4" w:uiPriority="50"/>
+    <w:lsdException w:name="List Table 6 Colorful Accent 4" w:uiPriority="51"/>
+    <w:lsdException w:name="List Table 7 Colorful Accent 4" w:uiPriority="52"/>
+    <w:lsdException w:name="List Table 1 Light Accent 5" w:uiPriority="46"/>
+    <w:lsdException w:name="List Table 2 Accent 5" w:uiPriority="47"/>
+    <w:lsdException w:name="List Table 3 Accent 5" w:uiPriority="48"/>
+    <w:lsdException w:name="List Table 4 Accent 5" w:uiPriority="49"/>
+    <w:lsdException w:name="List Table 5 Dark Accent 5" w:uiPriority="50"/>
+    <w:lsdException w:name="List Table 6 Colorful Accent 5" w:uiPriority="51"/>
+    <w:lsdException w:name="List Table 7 Colorful Accent 5" w:uiPriority="52"/>
+    <w:lsdException w:name="List Table 1 Light Accent 6" w:uiPriority="46"/>
+    <w:lsdException w:name="List Table 2 Accent 6" w:uiPriority="47"/>
+    <w:lsdException w:name="List Table 3 Accent 6" w:uiPriority="48"/>
+    <w:lsdException w:name="List Table 4 Accent 6" w:uiPriority="49"/>
+    <w:lsdException w:name="List Table 5 Dark Accent 6" w:uiPriority="50"/>
+    <w:lsdException w:name="List Table 6 Colorful Accent 6" w:uiPriority="51"/>
+    <w:lsdException w:name="List Table 7 Colorful Accent 6" w:uiPriority="52"/>
   </w:latentStyles>
   <w:style w:type="paragraph" w:default="1" w:styleId="a">
     <w:name w:val="Normal"/>
@@ -4632,307 +5478,10 @@
       <w:u w:val="single"/>
     </w:rPr>
   </w:style>
-</w:styles>
-</file>
-
-<file path=word/stylesWithEffects.xml><?xml version="1.0" encoding="utf-8"?>
-<w:styles xmlns:wpc="http://schemas.microsoft.com/office/word/2010/wordprocessingCanvas" xmlns:mc="http://schemas.openxmlformats.org/markup-compatibility/2006" xmlns:o="urn:schemas-microsoft-com:office:office" xmlns:r="http://schemas.openxmlformats.org/officeDocument/2006/relationships" xmlns:m="http://schemas.openxmlformats.org/officeDocument/2006/math" xmlns:v="urn:schemas-microsoft-com:vml" xmlns:wp14="http://schemas.microsoft.com/office/word/2010/wordprocessingDrawing" xmlns:wp="http://schemas.openxmlformats.org/drawingml/2006/wordprocessingDrawing" xmlns:w10="urn:schemas-microsoft-com:office:word" xmlns:w="http://schemas.openxmlformats.org/wordprocessingml/2006/main" xmlns:w14="http://schemas.microsoft.com/office/word/2010/wordml" xmlns:wpg="http://schemas.microsoft.com/office/word/2010/wordprocessingGroup" xmlns:wpi="http://schemas.microsoft.com/office/word/2010/wordprocessingInk" xmlns:wne="http://schemas.microsoft.com/office/word/2006/wordml" xmlns:wps="http://schemas.microsoft.com/office/word/2010/wordprocessingShape" mc:Ignorable="w14 wp14">
-  <w:docDefaults>
-    <w:rPrDefault>
-      <w:rPr>
-        <w:rFonts w:asciiTheme="minorHAnsi" w:eastAsiaTheme="minorEastAsia" w:hAnsiTheme="minorHAnsi" w:cstheme="minorBidi"/>
-        <w:kern w:val="2"/>
-        <w:sz w:val="21"/>
-        <w:szCs w:val="22"/>
-        <w:lang w:val="en-US" w:eastAsia="zh-CN" w:bidi="ar-SA"/>
-      </w:rPr>
-    </w:rPrDefault>
-    <w:pPrDefault/>
-  </w:docDefaults>
-  <w:latentStyles w:defLockedState="0" w:defUIPriority="99" w:defSemiHidden="1" w:defUnhideWhenUsed="1" w:defQFormat="0" w:count="267">
-    <w:lsdException w:name="Normal" w:semiHidden="0" w:uiPriority="0" w:unhideWhenUsed="0" w:qFormat="1"/>
-    <w:lsdException w:name="heading 1" w:semiHidden="0" w:uiPriority="9" w:unhideWhenUsed="0" w:qFormat="1"/>
-    <w:lsdException w:name="heading 2" w:uiPriority="9" w:qFormat="1"/>
-    <w:lsdException w:name="heading 3" w:uiPriority="9" w:qFormat="1"/>
-    <w:lsdException w:name="heading 4" w:uiPriority="9" w:qFormat="1"/>
-    <w:lsdException w:name="heading 5" w:uiPriority="9" w:qFormat="1"/>
-    <w:lsdException w:name="heading 6" w:uiPriority="9" w:qFormat="1"/>
-    <w:lsdException w:name="heading 7" w:uiPriority="9" w:qFormat="1"/>
-    <w:lsdException w:name="heading 8" w:uiPriority="9" w:qFormat="1"/>
-    <w:lsdException w:name="heading 9" w:uiPriority="9" w:qFormat="1"/>
-    <w:lsdException w:name="toc 1" w:uiPriority="39"/>
-    <w:lsdException w:name="toc 2" w:uiPriority="39"/>
-    <w:lsdException w:name="toc 3" w:uiPriority="39"/>
-    <w:lsdException w:name="toc 4" w:uiPriority="39"/>
-    <w:lsdException w:name="toc 5" w:uiPriority="39"/>
-    <w:lsdException w:name="toc 6" w:uiPriority="39"/>
-    <w:lsdException w:name="toc 7" w:uiPriority="39"/>
-    <w:lsdException w:name="toc 8" w:uiPriority="39"/>
-    <w:lsdException w:name="toc 9" w:uiPriority="39"/>
-    <w:lsdException w:name="caption" w:uiPriority="35" w:qFormat="1"/>
-    <w:lsdException w:name="Title" w:semiHidden="0" w:uiPriority="10" w:unhideWhenUsed="0" w:qFormat="1"/>
-    <w:lsdException w:name="Default Paragraph Font" w:uiPriority="1"/>
-    <w:lsdException w:name="Subtitle" w:semiHidden="0" w:uiPriority="11" w:unhideWhenUsed="0" w:qFormat="1"/>
-    <w:lsdException w:name="Strong" w:semiHidden="0" w:uiPriority="22" w:unhideWhenUsed="0" w:qFormat="1"/>
-    <w:lsdException w:name="Emphasis" w:semiHidden="0" w:uiPriority="20" w:unhideWhenUsed="0" w:qFormat="1"/>
-    <w:lsdException w:name="Table Grid" w:semiHidden="0" w:uiPriority="59" w:unhideWhenUsed="0"/>
-    <w:lsdException w:name="Placeholder Text" w:unhideWhenUsed="0"/>
-    <w:lsdException w:name="No Spacing" w:semiHidden="0" w:uiPriority="1" w:unhideWhenUsed="0" w:qFormat="1"/>
-    <w:lsdException w:name="Light Shading" w:semiHidden="0" w:uiPriority="60" w:unhideWhenUsed="0"/>
-    <w:lsdException w:name="Light List" w:semiHidden="0" w:uiPriority="61" w:unhideWhenUsed="0"/>
-    <w:lsdException w:name="Light Grid" w:semiHidden="0" w:uiPriority="62" w:unhideWhenUsed="0"/>
-    <w:lsdException w:name="Medium Shading 1" w:semiHidden="0" w:uiPriority="63" w:unhideWhenUsed="0"/>
-    <w:lsdException w:name="Medium Shading 2" w:semiHidden="0" w:uiPriority="64" w:unhideWhenUsed="0"/>
-    <w:lsdException w:name="Medium List 1" w:semiHidden="0" w:uiPriority="65" w:unhideWhenUsed="0"/>
-    <w:lsdException w:name="Medium List 2" w:semiHidden="0" w:uiPriority="66" w:unhideWhenUsed="0"/>
-    <w:lsdException w:name="Medium Grid 1" w:semiHidden="0" w:uiPriority="67" w:unhideWhenUsed="0"/>
-    <w:lsdException w:name="Medium Grid 2" w:semiHidden="0" w:uiPriority="68" w:unhideWhenUsed="0"/>
-    <w:lsdException w:name="Medium Grid 3" w:semiHidden="0" w:uiPriority="69" w:unhideWhenUsed="0"/>
-    <w:lsdException w:name="Dark List" w:semiHidden="0" w:uiPriority="70" w:unhideWhenUsed="0"/>
-    <w:lsdException w:name="Colorful Shading" w:semiHidden="0" w:uiPriority="71" w:unhideWhenUsed="0"/>
-    <w:lsdException w:name="Colorful List" w:semiHidden="0" w:uiPriority="72" w:unhideWhenUsed="0"/>
-    <w:lsdException w:name="Colorful Grid" w:semiHidden="0" w:uiPriority="73" w:unhideWhenUsed="0"/>
-    <w:lsdException w:name="Light Shading Accent 1" w:semiHidden="0" w:uiPriority="60" w:unhideWhenUsed="0"/>
-    <w:lsdException w:name="Light List Accent 1" w:semiHidden="0" w:uiPriority="61" w:unhideWhenUsed="0"/>
-    <w:lsdException w:name="Light Grid Accent 1" w:semiHidden="0" w:uiPriority="62" w:unhideWhenUsed="0"/>
-    <w:lsdException w:name="Medium Shading 1 Accent 1" w:semiHidden="0" w:uiPriority="63" w:unhideWhenUsed="0"/>
-    <w:lsdException w:name="Medium Shading 2 Accent 1" w:semiHidden="0" w:uiPriority="64" w:unhideWhenUsed="0"/>
-    <w:lsdException w:name="Medium List 1 Accent 1" w:semiHidden="0" w:uiPriority="65" w:unhideWhenUsed="0"/>
-    <w:lsdException w:name="Revision" w:unhideWhenUsed="0"/>
-    <w:lsdException w:name="List Paragraph" w:semiHidden="0" w:uiPriority="34" w:unhideWhenUsed="0" w:qFormat="1"/>
-    <w:lsdException w:name="Quote" w:semiHidden="0" w:uiPriority="29" w:unhideWhenUsed="0" w:qFormat="1"/>
-    <w:lsdException w:name="Intense Quote" w:semiHidden="0" w:uiPriority="30" w:unhideWhenUsed="0" w:qFormat="1"/>
-    <w:lsdException w:name="Medium List 2 Accent 1" w:semiHidden="0" w:uiPriority="66" w:unhideWhenUsed="0"/>
-    <w:lsdException w:name="Medium Grid 1 Accent 1" w:semiHidden="0" w:uiPriority="67" w:unhideWhenUsed="0"/>
-    <w:lsdException w:name="Medium Grid 2 Accent 1" w:semiHidden="0" w:uiPriority="68" w:unhideWhenUsed="0"/>
-    <w:lsdException w:name="Medium Grid 3 Accent 1" w:semiHidden="0" w:uiPriority="69" w:unhideWhenUsed="0"/>
-    <w:lsdException w:name="Dark List Accent 1" w:semiHidden="0" w:uiPriority="70" w:unhideWhenUsed="0"/>
-    <w:lsdException w:name="Colorful Shading Accent 1" w:semiHidden="0" w:uiPriority="71" w:unhideWhenUsed="0"/>
-    <w:lsdException w:name="Colorful List Accent 1" w:semiHidden="0" w:uiPriority="72" w:unhideWhenUsed="0"/>
-    <w:lsdException w:name="Colorful Grid Accent 1" w:semiHidden="0" w:uiPriority="73" w:unhideWhenUsed="0"/>
-    <w:lsdException w:name="Light Shading Accent 2" w:semiHidden="0" w:uiPriority="60" w:unhideWhenUsed="0"/>
-    <w:lsdException w:name="Light List Accent 2" w:semiHidden="0" w:uiPriority="61" w:unhideWhenUsed="0"/>
-    <w:lsdException w:name="Light Grid Accent 2" w:semiHidden="0" w:uiPriority="62" w:unhideWhenUsed="0"/>
-    <w:lsdException w:name="Medium Shading 1 Accent 2" w:semiHidden="0" w:uiPriority="63" w:unhideWhenUsed="0"/>
-    <w:lsdException w:name="Medium Shading 2 Accent 2" w:semiHidden="0" w:uiPriority="64" w:unhideWhenUsed="0"/>
-    <w:lsdException w:name="Medium List 1 Accent 2" w:semiHidden="0" w:uiPriority="65" w:unhideWhenUsed="0"/>
-    <w:lsdException w:name="Medium List 2 Accent 2" w:semiHidden="0" w:uiPriority="66" w:unhideWhenUsed="0"/>
-    <w:lsdException w:name="Medium Grid 1 Accent 2" w:semiHidden="0" w:uiPriority="67" w:unhideWhenUsed="0"/>
-    <w:lsdException w:name="Medium Grid 2 Accent 2" w:semiHidden="0" w:uiPriority="68" w:unhideWhenUsed="0"/>
-    <w:lsdException w:name="Medium Grid 3 Accent 2" w:semiHidden="0" w:uiPriority="69" w:unhideWhenUsed="0"/>
-    <w:lsdException w:name="Dark List Accent 2" w:semiHidden="0" w:uiPriority="70" w:unhideWhenUsed="0"/>
-    <w:lsdException w:name="Colorful Shading Accent 2" w:semiHidden="0" w:uiPriority="71" w:unhideWhenUsed="0"/>
-    <w:lsdException w:name="Colorful List Accent 2" w:semiHidden="0" w:uiPriority="72" w:unhideWhenUsed="0"/>
-    <w:lsdException w:name="Colorful Grid Accent 2" w:semiHidden="0" w:uiPriority="73" w:unhideWhenUsed="0"/>
-    <w:lsdException w:name="Light Shading Accent 3" w:semiHidden="0" w:uiPriority="60" w:unhideWhenUsed="0"/>
-    <w:lsdException w:name="Light List Accent 3" w:semiHidden="0" w:uiPriority="61" w:unhideWhenUsed="0"/>
-    <w:lsdException w:name="Light Grid Accent 3" w:semiHidden="0" w:uiPriority="62" w:unhideWhenUsed="0"/>
-    <w:lsdException w:name="Medium Shading 1 Accent 3" w:semiHidden="0" w:uiPriority="63" w:unhideWhenUsed="0"/>
-    <w:lsdException w:name="Medium Shading 2 Accent 3" w:semiHidden="0" w:uiPriority="64" w:unhideWhenUsed="0"/>
-    <w:lsdException w:name="Medium List 1 Accent 3" w:semiHidden="0" w:uiPriority="65" w:unhideWhenUsed="0"/>
-    <w:lsdException w:name="Medium List 2 Accent 3" w:semiHidden="0" w:uiPriority="66" w:unhideWhenUsed="0"/>
-    <w:lsdException w:name="Medium Grid 1 Accent 3" w:semiHidden="0" w:uiPriority="67" w:unhideWhenUsed="0"/>
-    <w:lsdException w:name="Medium Grid 2 Accent 3" w:semiHidden="0" w:uiPriority="68" w:unhideWhenUsed="0"/>
-    <w:lsdException w:name="Medium Grid 3 Accent 3" w:semiHidden="0" w:uiPriority="69" w:unhideWhenUsed="0"/>
-    <w:lsdException w:name="Dark List Accent 3" w:semiHidden="0" w:uiPriority="70" w:unhideWhenUsed="0"/>
-    <w:lsdException w:name="Colorful Shading Accent 3" w:semiHidden="0" w:uiPriority="71" w:unhideWhenUsed="0"/>
-    <w:lsdException w:name="Colorful List Accent 3" w:semiHidden="0" w:uiPriority="72" w:unhideWhenUsed="0"/>
-    <w:lsdException w:name="Colorful Grid Accent 3" w:semiHidden="0" w:uiPriority="73" w:unhideWhenUsed="0"/>
-    <w:lsdException w:name="Light Shading Accent 4" w:semiHidden="0" w:uiPriority="60" w:unhideWhenUsed="0"/>
-    <w:lsdException w:name="Light List Accent 4" w:semiHidden="0" w:uiPriority="61" w:unhideWhenUsed="0"/>
-    <w:lsdException w:name="Light Grid Accent 4" w:semiHidden="0" w:uiPriority="62" w:unhideWhenUsed="0"/>
-    <w:lsdException w:name="Medium Shading 1 Accent 4" w:semiHidden="0" w:uiPriority="63" w:unhideWhenUsed="0"/>
-    <w:lsdException w:name="Medium Shading 2 Accent 4" w:semiHidden="0" w:uiPriority="64" w:unhideWhenUsed="0"/>
-    <w:lsdException w:name="Medium List 1 Accent 4" w:semiHidden="0" w:uiPriority="65" w:unhideWhenUsed="0"/>
-    <w:lsdException w:name="Medium List 2 Accent 4" w:semiHidden="0" w:uiPriority="66" w:unhideWhenUsed="0"/>
-    <w:lsdException w:name="Medium Grid 1 Accent 4" w:semiHidden="0" w:uiPriority="67" w:unhideWhenUsed="0"/>
-    <w:lsdException w:name="Medium Grid 2 Accent 4" w:semiHidden="0" w:uiPriority="68" w:unhideWhenUsed="0"/>
-    <w:lsdException w:name="Medium Grid 3 Accent 4" w:semiHidden="0" w:uiPriority="69" w:unhideWhenUsed="0"/>
-    <w:lsdException w:name="Dark List Accent 4" w:semiHidden="0" w:uiPriority="70" w:unhideWhenUsed="0"/>
-    <w:lsdException w:name="Colorful Shading Accent 4" w:semiHidden="0" w:uiPriority="71" w:unhideWhenUsed="0"/>
-    <w:lsdException w:name="Colorful List Accent 4" w:semiHidden="0" w:uiPriority="72" w:unhideWhenUsed="0"/>
-    <w:lsdException w:name="Colorful Grid Accent 4" w:semiHidden="0" w:uiPriority="73" w:unhideWhenUsed="0"/>
-    <w:lsdException w:name="Light Shading Accent 5" w:semiHidden="0" w:uiPriority="60" w:unhideWhenUsed="0"/>
-    <w:lsdException w:name="Light List Accent 5" w:semiHidden="0" w:uiPriority="61" w:unhideWhenUsed="0"/>
-    <w:lsdException w:name="Light Grid Accent 5" w:semiHidden="0" w:uiPriority="62" w:unhideWhenUsed="0"/>
-    <w:lsdException w:name="Medium Shading 1 Accent 5" w:semiHidden="0" w:uiPriority="63" w:unhideWhenUsed="0"/>
-    <w:lsdException w:name="Medium Shading 2 Accent 5" w:semiHidden="0" w:uiPriority="64" w:unhideWhenUsed="0"/>
-    <w:lsdException w:name="Medium List 1 Accent 5" w:semiHidden="0" w:uiPriority="65" w:unhideWhenUsed="0"/>
-    <w:lsdException w:name="Medium List 2 Accent 5" w:semiHidden="0" w:uiPriority="66" w:unhideWhenUsed="0"/>
-    <w:lsdException w:name="Medium Grid 1 Accent 5" w:semiHidden="0" w:uiPriority="67" w:unhideWhenUsed="0"/>
-    <w:lsdException w:name="Medium Grid 2 Accent 5" w:semiHidden="0" w:uiPriority="68" w:unhideWhenUsed="0"/>
-    <w:lsdException w:name="Medium Grid 3 Accent 5" w:semiHidden="0" w:uiPriority="69" w:unhideWhenUsed="0"/>
-    <w:lsdException w:name="Dark List Accent 5" w:semiHidden="0" w:uiPriority="70" w:unhideWhenUsed="0"/>
-    <w:lsdException w:name="Colorful Shading Accent 5" w:semiHidden="0" w:uiPriority="71" w:unhideWhenUsed="0"/>
-    <w:lsdException w:name="Colorful List Accent 5" w:semiHidden="0" w:uiPriority="72" w:unhideWhenUsed="0"/>
-    <w:lsdException w:name="Colorful Grid Accent 5" w:semiHidden="0" w:uiPriority="73" w:unhideWhenUsed="0"/>
-    <w:lsdException w:name="Light Shading Accent 6" w:semiHidden="0" w:uiPriority="60" w:unhideWhenUsed="0"/>
-    <w:lsdException w:name="Light List Accent 6" w:semiHidden="0" w:uiPriority="61" w:unhideWhenUsed="0"/>
-    <w:lsdException w:name="Light Grid Accent 6" w:semiHidden="0" w:uiPriority="62" w:unhideWhenUsed="0"/>
-    <w:lsdException w:name="Medium Shading 1 Accent 6" w:semiHidden="0" w:uiPriority="63" w:unhideWhenUsed="0"/>
-    <w:lsdException w:name="Medium Shading 2 Accent 6" w:semiHidden="0" w:uiPriority="64" w:unhideWhenUsed="0"/>
-    <w:lsdException w:name="Medium List 1 Accent 6" w:semiHidden="0" w:uiPriority="65" w:unhideWhenUsed="0"/>
-    <w:lsdException w:name="Medium List 2 Accent 6" w:semiHidden="0" w:uiPriority="66" w:unhideWhenUsed="0"/>
-    <w:lsdException w:name="Medium Grid 1 Accent 6" w:semiHidden="0" w:uiPriority="67" w:unhideWhenUsed="0"/>
-    <w:lsdException w:name="Medium Grid 2 Accent 6" w:semiHidden="0" w:uiPriority="68" w:unhideWhenUsed="0"/>
-    <w:lsdException w:name="Medium Grid 3 Accent 6" w:semiHidden="0" w:uiPriority="69" w:unhideWhenUsed="0"/>
-    <w:lsdException w:name="Dark List Accent 6" w:semiHidden="0" w:uiPriority="70" w:unhideWhenUsed="0"/>
-    <w:lsdException w:name="Colorful Shading Accent 6" w:semiHidden="0" w:uiPriority="71" w:unhideWhenUsed="0"/>
-    <w:lsdException w:name="Colorful List Accent 6" w:semiHidden="0" w:uiPriority="72" w:unhideWhenUsed="0"/>
-    <w:lsdException w:name="Colorful Grid Accent 6" w:semiHidden="0" w:uiPriority="73" w:unhideWhenUsed="0"/>
-    <w:lsdException w:name="Subtle Emphasis" w:semiHidden="0" w:uiPriority="19" w:unhideWhenUsed="0" w:qFormat="1"/>
-    <w:lsdException w:name="Intense Emphasis" w:semiHidden="0" w:uiPriority="21" w:unhideWhenUsed="0" w:qFormat="1"/>
-    <w:lsdException w:name="Subtle Reference" w:semiHidden="0" w:uiPriority="31" w:unhideWhenUsed="0" w:qFormat="1"/>
-    <w:lsdException w:name="Intense Reference" w:semiHidden="0" w:uiPriority="32" w:unhideWhenUsed="0" w:qFormat="1"/>
-    <w:lsdException w:name="Book Title" w:semiHidden="0" w:uiPriority="33" w:unhideWhenUsed="0" w:qFormat="1"/>
-    <w:lsdException w:name="Bibliography" w:uiPriority="37"/>
-    <w:lsdException w:name="TOC Heading" w:uiPriority="39" w:qFormat="1"/>
-  </w:latentStyles>
-  <w:style w:type="paragraph" w:default="1" w:styleId="a">
-    <w:name w:val="Normal"/>
-    <w:qFormat/>
-    <w:pPr>
-      <w:widowControl w:val="0"/>
-      <w:jc w:val="both"/>
-    </w:pPr>
-  </w:style>
-  <w:style w:type="character" w:default="1" w:styleId="a0">
-    <w:name w:val="Default Paragraph Font"/>
-    <w:uiPriority w:val="1"/>
-    <w:semiHidden/>
-    <w:unhideWhenUsed/>
-  </w:style>
-  <w:style w:type="table" w:default="1" w:styleId="a1">
-    <w:name w:val="Normal Table"/>
-    <w:uiPriority w:val="99"/>
-    <w:semiHidden/>
-    <w:unhideWhenUsed/>
-    <w:tblPr>
-      <w:tblInd w:w="0" w:type="dxa"/>
-      <w:tblCellMar>
-        <w:top w:w="0" w:type="dxa"/>
-        <w:left w:w="108" w:type="dxa"/>
-        <w:bottom w:w="0" w:type="dxa"/>
-        <w:right w:w="108" w:type="dxa"/>
-      </w:tblCellMar>
-    </w:tblPr>
-  </w:style>
-  <w:style w:type="numbering" w:default="1" w:styleId="a2">
-    <w:name w:val="No List"/>
-    <w:uiPriority w:val="99"/>
-    <w:semiHidden/>
-    <w:unhideWhenUsed/>
-  </w:style>
-  <w:style w:type="paragraph" w:styleId="a3">
-    <w:name w:val="List Paragraph"/>
-    <w:basedOn w:val="a"/>
-    <w:uiPriority w:val="34"/>
-    <w:qFormat/>
-    <w:rsid w:val="004E14E9"/>
-    <w:pPr>
-      <w:ind w:firstLineChars="200" w:firstLine="420"/>
-    </w:pPr>
-  </w:style>
-  <w:style w:type="paragraph" w:styleId="a4">
-    <w:name w:val="Balloon Text"/>
-    <w:basedOn w:val="a"/>
-    <w:link w:val="Char"/>
-    <w:uiPriority w:val="99"/>
-    <w:semiHidden/>
-    <w:unhideWhenUsed/>
-    <w:rsid w:val="004E14E9"/>
-    <w:rPr>
-      <w:sz w:val="18"/>
-      <w:szCs w:val="18"/>
-    </w:rPr>
-  </w:style>
-  <w:style w:type="character" w:customStyle="1" w:styleId="Char">
-    <w:name w:val="批注框文本 Char"/>
+  <w:style w:type="character" w:customStyle="1" w:styleId="apple-converted-space">
+    <w:name w:val="apple-converted-space"/>
     <w:basedOn w:val="a0"/>
-    <w:link w:val="a4"/>
-    <w:uiPriority w:val="99"/>
-    <w:semiHidden/>
-    <w:rsid w:val="004E14E9"/>
-    <w:rPr>
-      <w:sz w:val="18"/>
-      <w:szCs w:val="18"/>
-    </w:rPr>
-  </w:style>
-  <w:style w:type="paragraph" w:styleId="a5">
-    <w:name w:val="header"/>
-    <w:basedOn w:val="a"/>
-    <w:link w:val="Char0"/>
-    <w:uiPriority w:val="99"/>
-    <w:unhideWhenUsed/>
-    <w:rsid w:val="004415CE"/>
-    <w:pPr>
-      <w:pBdr>
-        <w:bottom w:val="single" w:sz="6" w:space="1" w:color="auto"/>
-      </w:pBdr>
-      <w:tabs>
-        <w:tab w:val="center" w:pos="4153"/>
-        <w:tab w:val="right" w:pos="8306"/>
-      </w:tabs>
-      <w:snapToGrid w:val="0"/>
-      <w:jc w:val="center"/>
-    </w:pPr>
-    <w:rPr>
-      <w:sz w:val="18"/>
-      <w:szCs w:val="18"/>
-    </w:rPr>
-  </w:style>
-  <w:style w:type="character" w:customStyle="1" w:styleId="Char0">
-    <w:name w:val="页眉 Char"/>
-    <w:basedOn w:val="a0"/>
-    <w:link w:val="a5"/>
-    <w:uiPriority w:val="99"/>
-    <w:rsid w:val="004415CE"/>
-    <w:rPr>
-      <w:sz w:val="18"/>
-      <w:szCs w:val="18"/>
-    </w:rPr>
-  </w:style>
-  <w:style w:type="paragraph" w:styleId="a6">
-    <w:name w:val="footer"/>
-    <w:basedOn w:val="a"/>
-    <w:link w:val="Char1"/>
-    <w:uiPriority w:val="99"/>
-    <w:unhideWhenUsed/>
-    <w:rsid w:val="004415CE"/>
-    <w:pPr>
-      <w:tabs>
-        <w:tab w:val="center" w:pos="4153"/>
-        <w:tab w:val="right" w:pos="8306"/>
-      </w:tabs>
-      <w:snapToGrid w:val="0"/>
-      <w:jc w:val="left"/>
-    </w:pPr>
-    <w:rPr>
-      <w:sz w:val="18"/>
-      <w:szCs w:val="18"/>
-    </w:rPr>
-  </w:style>
-  <w:style w:type="character" w:customStyle="1" w:styleId="Char1">
-    <w:name w:val="页脚 Char"/>
-    <w:basedOn w:val="a0"/>
-    <w:link w:val="a6"/>
-    <w:uiPriority w:val="99"/>
-    <w:rsid w:val="004415CE"/>
-    <w:rPr>
-      <w:sz w:val="18"/>
-      <w:szCs w:val="18"/>
-    </w:rPr>
-  </w:style>
-  <w:style w:type="character" w:styleId="a7">
-    <w:name w:val="Hyperlink"/>
-    <w:basedOn w:val="a0"/>
-    <w:uiPriority w:val="99"/>
-    <w:unhideWhenUsed/>
-    <w:rsid w:val="004415CE"/>
-    <w:rPr>
-      <w:color w:val="0000FF"/>
-      <w:u w:val="single"/>
-    </w:rPr>
+    <w:rsid w:val="00463ACD"/>
   </w:style>
 </w:styles>
 </file>

</xml_diff>